<commit_message>
Updated reading comprehension notes
</commit_message>
<xml_diff>
--- a/gmat/verbal/reading_comprehension.docx
+++ b/gmat/verbal/reading_comprehension.docx
@@ -1,6 +1,6 @@
 
 <file path=word/document.xml><?xml version="1.0" encoding="utf-8"?>
-<w:document xmlns:wpc="http://schemas.microsoft.com/office/word/2010/wordprocessingCanvas" xmlns:mc="http://schemas.openxmlformats.org/markup-compatibility/2006" xmlns:o="urn:schemas-microsoft-com:office:office" xmlns:r="http://schemas.openxmlformats.org/officeDocument/2006/relationships" xmlns:m="http://schemas.openxmlformats.org/officeDocument/2006/math" xmlns:v="urn:schemas-microsoft-com:vml" xmlns:wp14="http://schemas.microsoft.com/office/word/2010/wordprocessingDrawing" xmlns:wp="http://schemas.openxmlformats.org/drawingml/2006/wordprocessingDrawing" xmlns:w10="urn:schemas-microsoft-com:office:word" xmlns:w="http://schemas.openxmlformats.org/wordprocessingml/2006/main" xmlns:w14="http://schemas.microsoft.com/office/word/2010/wordml" xmlns:w15="http://schemas.microsoft.com/office/word/2012/wordml" xmlns:wpg="http://schemas.microsoft.com/office/word/2010/wordprocessingGroup" xmlns:wpi="http://schemas.microsoft.com/office/word/2010/wordprocessingInk" xmlns:wne="http://schemas.microsoft.com/office/word/2006/wordml" xmlns:wps="http://schemas.microsoft.com/office/word/2010/wordprocessingShape" mc:Ignorable="w14 w15 wp14">
+<w:document xmlns:wpc="http://schemas.microsoft.com/office/word/2010/wordprocessingCanvas" xmlns:mc="http://schemas.openxmlformats.org/markup-compatibility/2006" xmlns:o="urn:schemas-microsoft-com:office:office" xmlns:r="http://schemas.openxmlformats.org/officeDocument/2006/relationships" xmlns:m="http://schemas.openxmlformats.org/officeDocument/2006/math" xmlns:v="urn:schemas-microsoft-com:vml" xmlns:wp14="http://schemas.microsoft.com/office/word/2010/wordprocessingDrawing" xmlns:wp="http://schemas.openxmlformats.org/drawingml/2006/wordprocessingDrawing" xmlns:w10="urn:schemas-microsoft-com:office:word" xmlns:w="http://schemas.openxmlformats.org/wordprocessingml/2006/main" xmlns:w14="http://schemas.microsoft.com/office/word/2010/wordml" xmlns:wpg="http://schemas.microsoft.com/office/word/2010/wordprocessingGroup" xmlns:wpi="http://schemas.microsoft.com/office/word/2010/wordprocessingInk" xmlns:wne="http://schemas.microsoft.com/office/word/2006/wordml" xmlns:wps="http://schemas.microsoft.com/office/word/2010/wordprocessingShape" mc:Ignorable="w14 wp14">
   <w:body>
     <w:p>
       <w:pPr>
@@ -40,343 +40,797 @@
           <w:sz w:val="32"/>
           <w:lang w:val="en-US"/>
         </w:rPr>
-        <w:t>Reading comprehension passages necessitates that active reading should be employed. Even if the passage is boring or seems off-topic to you which will happen most of the time, stick to it while pretending that you have to explain a 10-second story to your friend.</w:t>
-      </w:r>
-    </w:p>
-    <w:p>
-      <w:pPr>
-        <w:rPr>
-          <w:sz w:val="32"/>
-          <w:lang w:val="en-US"/>
-        </w:rPr>
-      </w:pPr>
-      <w:r>
-        <w:rPr>
-          <w:sz w:val="32"/>
-          <w:lang w:val="en-US"/>
-        </w:rPr>
-        <w:t>Each passage has a main point. To find that follow the steps:</w:t>
-      </w:r>
-    </w:p>
-    <w:p>
-      <w:pPr>
-        <w:rPr>
-          <w:color w:val="000000"/>
-          <w:sz w:val="30"/>
-          <w:szCs w:val="30"/>
-          <w:lang w:val="en-US"/>
-        </w:rPr>
-      </w:pPr>
-      <w:r>
-        <w:rPr>
-          <w:i/>
-          <w:color w:val="FF0000"/>
-          <w:sz w:val="32"/>
-          <w:lang w:val="en-US"/>
-        </w:rPr>
-        <w:t>Get Oriented</w:t>
-      </w:r>
-      <w:r>
-        <w:rPr>
-          <w:sz w:val="32"/>
-          <w:lang w:val="en-US"/>
-        </w:rPr>
-        <w:t xml:space="preserve">: Read first sentence or two carefully, generally main idea is hidden in </w:t>
-      </w:r>
-      <w:r>
-        <w:rPr>
-          <w:sz w:val="32"/>
-          <w:lang w:val="en-US"/>
-        </w:rPr>
-        <w:t>these preliminary statements</w:t>
-      </w:r>
-      <w:r>
-        <w:rPr>
-          <w:sz w:val="32"/>
-          <w:lang w:val="en-US"/>
-        </w:rPr>
-        <w:t xml:space="preserve"> only.</w:t>
-      </w:r>
-      <w:r>
-        <w:rPr>
-          <w:color w:val="000000"/>
-          <w:sz w:val="30"/>
-          <w:szCs w:val="30"/>
-          <w:lang w:val="en-US"/>
-        </w:rPr>
-        <w:t xml:space="preserve"> By the time you’re done with the first paragraph, make sure you have an idea of the main</w:t>
-      </w:r>
-      <w:r>
-        <w:rPr>
-          <w:color w:val="000000"/>
-          <w:sz w:val="30"/>
-          <w:szCs w:val="30"/>
-          <w:lang w:val="en-US"/>
-        </w:rPr>
-        <w:br/>
-        <w:t>idea of that paragraph</w:t>
-      </w:r>
-      <w:r>
-        <w:rPr>
-          <w:color w:val="000000"/>
-          <w:sz w:val="30"/>
-          <w:szCs w:val="30"/>
-          <w:lang w:val="en-US"/>
-        </w:rPr>
-        <w:t xml:space="preserve"> and write that down on scrap paper.</w:t>
-      </w:r>
-    </w:p>
-    <w:p>
-      <w:pPr>
-        <w:rPr>
-          <w:i/>
-          <w:color w:val="000000"/>
-          <w:sz w:val="30"/>
-          <w:szCs w:val="30"/>
-          <w:lang w:val="en-US"/>
-        </w:rPr>
-      </w:pPr>
-      <w:r>
-        <w:rPr>
-          <w:i/>
-          <w:color w:val="FF0000"/>
-          <w:sz w:val="30"/>
-          <w:szCs w:val="30"/>
-          <w:lang w:val="en-US"/>
-        </w:rPr>
-        <w:t>Find the main idea</w:t>
-      </w:r>
-      <w:r>
-        <w:rPr>
-          <w:i/>
-          <w:color w:val="000000"/>
-          <w:sz w:val="30"/>
-          <w:szCs w:val="30"/>
+        <w:t xml:space="preserve">Reading comprehension passages necessitates that active reading should be employed. Even if the passage is boring or seems off-topic to you </w:t>
+      </w:r>
+      <w:proofErr w:type="gramStart"/>
+      <w:r>
+        <w:rPr>
+          <w:sz w:val="32"/>
+          <w:lang w:val="en-US"/>
+        </w:rPr>
+        <w:t>which</w:t>
+      </w:r>
+      <w:proofErr w:type="gramEnd"/>
+      <w:r>
+        <w:rPr>
+          <w:sz w:val="32"/>
+          <w:lang w:val="en-US"/>
+        </w:rPr>
+        <w:t xml:space="preserve"> will happen most of the time, stick to it while pretending that you have to explain a 10-second story to your friend.</w:t>
+      </w:r>
+    </w:p>
+    <w:p>
+      <w:pPr>
+        <w:rPr>
+          <w:sz w:val="32"/>
+          <w:lang w:val="en-US"/>
+        </w:rPr>
+      </w:pPr>
+    </w:p>
+    <w:p>
+      <w:pPr>
+        <w:jc w:val="center"/>
+        <w:rPr>
+          <w:b/>
+          <w:sz w:val="36"/>
+          <w:szCs w:val="36"/>
+          <w:lang w:val="en-US"/>
+        </w:rPr>
+      </w:pPr>
+      <w:r>
+        <w:rPr>
+          <w:b/>
+          <w:sz w:val="36"/>
+          <w:szCs w:val="36"/>
+          <w:lang w:val="en-US"/>
+        </w:rPr>
+        <w:t>Steps to employ to solve RC questions:</w:t>
+      </w:r>
+    </w:p>
+    <w:p>
+      <w:pPr>
+        <w:jc w:val="center"/>
+        <w:rPr>
+          <w:b/>
+          <w:sz w:val="36"/>
+          <w:szCs w:val="36"/>
+          <w:lang w:val="en-US"/>
+        </w:rPr>
+      </w:pPr>
+    </w:p>
+    <w:p>
+      <w:pPr>
+        <w:rPr>
+          <w:b/>
+          <w:sz w:val="32"/>
+          <w:lang w:val="en-US"/>
+        </w:rPr>
+      </w:pPr>
+      <w:r>
+        <w:rPr>
+          <w:b/>
+          <w:sz w:val="32"/>
+          <w:lang w:val="en-US"/>
+        </w:rPr>
+        <w:t>&gt; Passage immersion:</w:t>
+      </w:r>
+    </w:p>
+    <w:p>
+      <w:pPr>
+        <w:rPr>
+          <w:sz w:val="32"/>
+          <w:lang w:val="en-US"/>
+        </w:rPr>
+      </w:pPr>
+      <w:r>
+        <w:rPr>
+          <w:sz w:val="32"/>
+          <w:lang w:val="en-US"/>
+        </w:rPr>
+        <w:t xml:space="preserve">   &gt; Read 1</w:t>
+      </w:r>
+      <w:r>
+        <w:rPr>
+          <w:sz w:val="32"/>
+          <w:vertAlign w:val="superscript"/>
+          <w:lang w:val="en-US"/>
+        </w:rPr>
+        <w:t>st</w:t>
+      </w:r>
+      <w:r>
+        <w:rPr>
+          <w:sz w:val="32"/>
+          <w:lang w:val="en-US"/>
+        </w:rPr>
+        <w:t xml:space="preserve"> line carefully.</w:t>
+      </w:r>
+    </w:p>
+    <w:p>
+      <w:pPr>
+        <w:rPr>
+          <w:sz w:val="32"/>
+          <w:lang w:val="en-US"/>
+        </w:rPr>
+      </w:pPr>
+      <w:r>
+        <w:rPr>
+          <w:sz w:val="32"/>
+          <w:lang w:val="en-US"/>
+        </w:rPr>
+        <w:t xml:space="preserve">   &gt; Pause</w:t>
+      </w:r>
+    </w:p>
+    <w:p>
+      <w:pPr>
+        <w:rPr>
+          <w:sz w:val="32"/>
+          <w:lang w:val="en-US"/>
+        </w:rPr>
+      </w:pPr>
+      <w:r>
+        <w:rPr>
+          <w:sz w:val="32"/>
+          <w:lang w:val="en-US"/>
+        </w:rPr>
+        <w:t xml:space="preserve">   &gt; Think about the subject and predict a bit about the topic.</w:t>
+      </w:r>
+    </w:p>
+    <w:p>
+      <w:pPr>
+        <w:rPr>
+          <w:b/>
+          <w:sz w:val="32"/>
+          <w:lang w:val="en-US"/>
+        </w:rPr>
+      </w:pPr>
+      <w:r>
+        <w:rPr>
+          <w:b/>
+          <w:sz w:val="32"/>
+          <w:lang w:val="en-US"/>
+        </w:rPr>
+        <w:t>&gt; Summarize in your own words as you read along in your words.</w:t>
+      </w:r>
+    </w:p>
+    <w:p>
+      <w:pPr>
+        <w:rPr>
+          <w:sz w:val="32"/>
+          <w:lang w:val="en-US"/>
+        </w:rPr>
+      </w:pPr>
+      <w:r>
+        <w:rPr>
+          <w:sz w:val="32"/>
+          <w:lang w:val="en-US"/>
+        </w:rPr>
+        <w:t xml:space="preserve">   &gt; Read a set of lines.</w:t>
+      </w:r>
+    </w:p>
+    <w:p>
+      <w:pPr>
+        <w:rPr>
+          <w:sz w:val="32"/>
+          <w:lang w:val="en-US"/>
+        </w:rPr>
+      </w:pPr>
+      <w:r>
+        <w:rPr>
+          <w:sz w:val="32"/>
+          <w:lang w:val="en-US"/>
+        </w:rPr>
+        <w:t xml:space="preserve">   &gt; Pause.</w:t>
+      </w:r>
+    </w:p>
+    <w:p>
+      <w:pPr>
+        <w:rPr>
+          <w:sz w:val="32"/>
+          <w:lang w:val="en-US"/>
+        </w:rPr>
+      </w:pPr>
+      <w:r>
+        <w:rPr>
+          <w:sz w:val="32"/>
+          <w:lang w:val="en-US"/>
+        </w:rPr>
+        <w:t xml:space="preserve">   &gt; Absorb the info as you read.</w:t>
+      </w:r>
+    </w:p>
+    <w:p>
+      <w:pPr>
+        <w:rPr>
+          <w:sz w:val="32"/>
+          <w:lang w:val="en-US"/>
+        </w:rPr>
+      </w:pPr>
+      <w:r>
+        <w:rPr>
+          <w:sz w:val="32"/>
+          <w:lang w:val="en-US"/>
+        </w:rPr>
+        <w:t xml:space="preserve">   &gt; Simplify as you take notes.</w:t>
+      </w:r>
+    </w:p>
+    <w:p>
+      <w:pPr>
+        <w:rPr>
+          <w:b/>
+          <w:sz w:val="32"/>
+          <w:lang w:val="en-US"/>
+        </w:rPr>
+      </w:pPr>
+      <w:r>
+        <w:rPr>
+          <w:b/>
+          <w:sz w:val="32"/>
+          <w:lang w:val="en-US"/>
+        </w:rPr>
+        <w:t>&gt; Predict the thoughts through keywords:</w:t>
+      </w:r>
+    </w:p>
+    <w:p>
+      <w:pPr>
+        <w:rPr>
+          <w:sz w:val="32"/>
+          <w:lang w:val="en-US"/>
+        </w:rPr>
+      </w:pPr>
+      <w:r>
+        <w:rPr>
+          <w:sz w:val="32"/>
+          <w:lang w:val="en-US"/>
+        </w:rPr>
+        <w:t xml:space="preserve">   &gt; Do take note of transition words such as: However, Furthermore</w:t>
+      </w:r>
+    </w:p>
+    <w:p>
+      <w:pPr>
+        <w:rPr>
+          <w:b/>
+          <w:sz w:val="32"/>
+          <w:lang w:val="en-US"/>
+        </w:rPr>
+      </w:pPr>
+      <w:r>
+        <w:rPr>
+          <w:b/>
+          <w:sz w:val="32"/>
+          <w:lang w:val="en-US"/>
+        </w:rPr>
+        <w:t>&gt; Predict the direction of the author:</w:t>
+      </w:r>
+    </w:p>
+    <w:p>
+      <w:pPr>
+        <w:rPr>
+          <w:sz w:val="32"/>
+          <w:lang w:val="en-US"/>
+        </w:rPr>
+      </w:pPr>
+      <w:r>
+        <w:rPr>
+          <w:sz w:val="32"/>
+          <w:lang w:val="en-US"/>
+        </w:rPr>
+        <w:t xml:space="preserve">   &gt; Whether author keeps in same direction or</w:t>
+      </w:r>
+    </w:p>
+    <w:p>
+      <w:pPr>
+        <w:rPr>
+          <w:sz w:val="32"/>
+          <w:lang w:val="en-US"/>
+        </w:rPr>
+      </w:pPr>
+      <w:r>
+        <w:rPr>
+          <w:sz w:val="32"/>
+          <w:lang w:val="en-US"/>
+        </w:rPr>
+        <w:t xml:space="preserve">   &gt; Author reverses direction using contrasting words.</w:t>
+      </w:r>
+    </w:p>
+    <w:p>
+      <w:pPr>
+        <w:rPr>
+          <w:sz w:val="32"/>
+          <w:lang w:val="en-US"/>
+        </w:rPr>
+      </w:pPr>
+      <w:r>
+        <w:rPr>
+          <w:sz w:val="32"/>
+          <w:lang w:val="en-US"/>
+        </w:rPr>
+        <w:t xml:space="preserve">   </w:t>
+      </w:r>
+      <w:r>
+        <w:rPr>
+          <w:sz w:val="32"/>
+          <w:lang w:val="en-US"/>
+        </w:rPr>
+        <w:t xml:space="preserve">&gt; </w:t>
+      </w:r>
+      <w:r>
+        <w:rPr>
+          <w:sz w:val="32"/>
+          <w:lang w:val="en-US"/>
+        </w:rPr>
+        <w:t>It helps you actively understand the passage</w:t>
+      </w:r>
+    </w:p>
+    <w:p>
+      <w:pPr>
+        <w:rPr>
+          <w:b/>
+          <w:sz w:val="32"/>
+          <w:lang w:val="en-US"/>
+        </w:rPr>
+      </w:pPr>
+      <w:r>
+        <w:rPr>
+          <w:b/>
+          <w:sz w:val="32"/>
+          <w:lang w:val="en-US"/>
+        </w:rPr>
+        <w:t>&gt; Shorten the technical terms mentioned in paragraph</w:t>
+      </w:r>
+    </w:p>
+    <w:p>
+      <w:pPr>
+        <w:rPr>
+          <w:sz w:val="32"/>
+          <w:lang w:val="en-US"/>
+        </w:rPr>
+      </w:pPr>
+      <w:r>
+        <w:rPr>
+          <w:sz w:val="32"/>
+          <w:lang w:val="en-US"/>
+        </w:rPr>
+        <w:t xml:space="preserve">   &gt; This has to while you are going through the passage.</w:t>
+      </w:r>
+    </w:p>
+    <w:p>
+      <w:pPr>
+        <w:rPr>
+          <w:b/>
+          <w:sz w:val="32"/>
+          <w:lang w:val="en-US"/>
+        </w:rPr>
+      </w:pPr>
+      <w:r>
+        <w:rPr>
+          <w:b/>
+          <w:sz w:val="32"/>
+          <w:lang w:val="en-US"/>
+        </w:rPr>
+        <w:lastRenderedPageBreak/>
+        <w:t>&gt; Identify and quickly go through details:</w:t>
+      </w:r>
+    </w:p>
+    <w:p>
+      <w:pPr>
+        <w:rPr>
+          <w:sz w:val="32"/>
+          <w:lang w:val="en-US"/>
+        </w:rPr>
+      </w:pPr>
+      <w:r>
+        <w:rPr>
+          <w:sz w:val="32"/>
+          <w:lang w:val="en-US"/>
+        </w:rPr>
+        <w:t xml:space="preserve">   </w:t>
+      </w:r>
+      <w:r>
+        <w:rPr>
+          <w:sz w:val="32"/>
+          <w:lang w:val="en-US"/>
+        </w:rPr>
+        <w:t>&gt; Identify when specific details are being presented and skim through</w:t>
+      </w:r>
+    </w:p>
+    <w:p>
+      <w:pPr>
+        <w:rPr>
+          <w:sz w:val="32"/>
+          <w:lang w:val="en-US"/>
+        </w:rPr>
+      </w:pPr>
+      <w:r>
+        <w:rPr>
+          <w:sz w:val="32"/>
+          <w:lang w:val="en-US"/>
+        </w:rPr>
+        <w:t xml:space="preserve">   &gt; Note just gist of it (important keywords)</w:t>
+      </w:r>
+    </w:p>
+    <w:p>
+      <w:pPr>
+        <w:rPr>
+          <w:sz w:val="32"/>
+          <w:lang w:val="en-US"/>
+        </w:rPr>
+      </w:pPr>
+      <w:r>
+        <w:rPr>
+          <w:sz w:val="32"/>
+          <w:lang w:val="en-US"/>
+        </w:rPr>
+        <w:t xml:space="preserve">   &gt; Do not try to understand all aspects of it.</w:t>
+      </w:r>
+    </w:p>
+    <w:p>
+      <w:pPr>
+        <w:rPr>
+          <w:b/>
+          <w:sz w:val="32"/>
+          <w:lang w:val="en-US"/>
+        </w:rPr>
+      </w:pPr>
+      <w:r>
+        <w:rPr>
+          <w:b/>
+          <w:sz w:val="32"/>
+          <w:lang w:val="en-US"/>
+        </w:rPr>
+        <w:t>&gt; Understand sentence structure</w:t>
+      </w:r>
+    </w:p>
+    <w:p>
+      <w:pPr>
+        <w:rPr>
+          <w:sz w:val="32"/>
+          <w:lang w:val="en-US"/>
+        </w:rPr>
+      </w:pPr>
+      <w:r>
+        <w:rPr>
+          <w:sz w:val="32"/>
+          <w:lang w:val="en-US"/>
+        </w:rPr>
+        <w:t xml:space="preserve">   &gt; Identify clauses.</w:t>
+      </w:r>
+    </w:p>
+    <w:p>
+      <w:pPr>
+        <w:rPr>
+          <w:sz w:val="32"/>
+          <w:lang w:val="en-US"/>
+        </w:rPr>
+      </w:pPr>
+      <w:r>
+        <w:rPr>
+          <w:sz w:val="32"/>
+          <w:lang w:val="en-US"/>
+        </w:rPr>
+        <w:t xml:space="preserve">   &gt; Identify S-V pairs.</w:t>
+      </w:r>
+    </w:p>
+    <w:p>
+      <w:pPr>
+        <w:rPr>
+          <w:sz w:val="32"/>
+          <w:lang w:val="en-US"/>
+        </w:rPr>
+      </w:pPr>
+      <w:r>
+        <w:rPr>
+          <w:sz w:val="32"/>
+          <w:lang w:val="en-US"/>
+        </w:rPr>
+        <w:t xml:space="preserve">   &gt; Understand lists and modifiers.</w:t>
+      </w:r>
+    </w:p>
+    <w:p>
+      <w:pPr>
+        <w:rPr>
+          <w:b/>
+          <w:sz w:val="32"/>
+          <w:lang w:val="en-US"/>
+        </w:rPr>
+      </w:pPr>
+      <w:r>
+        <w:rPr>
+          <w:b/>
+          <w:sz w:val="32"/>
+          <w:lang w:val="en-US"/>
+        </w:rPr>
+        <w:t>&gt; Concentrate on the relationship in sentence structure.</w:t>
+      </w:r>
+    </w:p>
+    <w:p>
+      <w:pPr>
+        <w:rPr>
+          <w:b/>
+          <w:sz w:val="32"/>
+          <w:lang w:val="en-US"/>
+        </w:rPr>
+      </w:pPr>
+      <w:r>
+        <w:rPr>
+          <w:b/>
+          <w:sz w:val="32"/>
+          <w:lang w:val="en-US"/>
+        </w:rPr>
+        <w:t>&gt; Infer the meaning of difficult words.</w:t>
+      </w:r>
+    </w:p>
+    <w:p>
+      <w:pPr>
+        <w:rPr>
+          <w:sz w:val="32"/>
+          <w:lang w:val="en-US"/>
+        </w:rPr>
+      </w:pPr>
+    </w:p>
+    <w:p>
+      <w:pPr>
+        <w:rPr>
+          <w:sz w:val="32"/>
+          <w:lang w:val="en-US"/>
+        </w:rPr>
+      </w:pPr>
+    </w:p>
+    <w:p>
+      <w:pPr>
+        <w:rPr>
+          <w:sz w:val="32"/>
+          <w:lang w:val="en-US"/>
+        </w:rPr>
+      </w:pPr>
+    </w:p>
+    <w:p>
+      <w:pPr>
+        <w:rPr>
+          <w:sz w:val="32"/>
+          <w:lang w:val="en-US"/>
+        </w:rPr>
+      </w:pPr>
+    </w:p>
+    <w:p>
+      <w:pPr>
+        <w:rPr>
+          <w:sz w:val="32"/>
+          <w:lang w:val="en-US"/>
+        </w:rPr>
+      </w:pPr>
+    </w:p>
+    <w:p>
+      <w:pPr>
+        <w:rPr>
+          <w:sz w:val="32"/>
+          <w:lang w:val="en-US"/>
+        </w:rPr>
+      </w:pPr>
+    </w:p>
+    <w:p>
+      <w:pPr>
+        <w:rPr>
+          <w:sz w:val="32"/>
+          <w:lang w:val="en-US"/>
+        </w:rPr>
+      </w:pPr>
+    </w:p>
+    <w:p>
+      <w:pPr>
+        <w:rPr>
+          <w:sz w:val="32"/>
+          <w:lang w:val="en-US"/>
+        </w:rPr>
+      </w:pPr>
+    </w:p>
+    <w:p>
+      <w:pPr>
+        <w:rPr>
+          <w:sz w:val="32"/>
+          <w:lang w:val="en-US"/>
+        </w:rPr>
+      </w:pPr>
+    </w:p>
+    <w:p>
+      <w:pPr>
+        <w:rPr>
+          <w:sz w:val="32"/>
+          <w:lang w:val="en-US"/>
+        </w:rPr>
+      </w:pPr>
+    </w:p>
+    <w:p>
+      <w:pPr>
+        <w:rPr>
+          <w:sz w:val="32"/>
+          <w:lang w:val="en-US"/>
+        </w:rPr>
+      </w:pPr>
+    </w:p>
+    <w:p>
+      <w:pPr>
+        <w:rPr>
+          <w:sz w:val="32"/>
+          <w:lang w:val="en-US"/>
+        </w:rPr>
+      </w:pPr>
+    </w:p>
+    <w:p>
+      <w:pPr>
+        <w:rPr>
+          <w:sz w:val="32"/>
+          <w:lang w:val="en-US"/>
+        </w:rPr>
+      </w:pPr>
+    </w:p>
+    <w:p>
+      <w:pPr>
+        <w:rPr>
+          <w:sz w:val="32"/>
+          <w:lang w:val="en-US"/>
+        </w:rPr>
+      </w:pPr>
+      <w:r>
+        <w:rPr>
+          <w:b/>
+          <w:sz w:val="32"/>
+          <w:lang w:val="en-US"/>
+        </w:rPr>
+        <w:lastRenderedPageBreak/>
+        <w:t>Steps to answer a question</w:t>
+      </w:r>
+      <w:r>
+        <w:rPr>
+          <w:sz w:val="32"/>
           <w:lang w:val="en-US"/>
         </w:rPr>
         <w:t>:</w:t>
       </w:r>
-      <w:r>
-        <w:rPr>
-          <w:i/>
-          <w:color w:val="000000"/>
-          <w:sz w:val="30"/>
-          <w:szCs w:val="30"/>
+    </w:p>
+    <w:p>
+      <w:pPr>
+        <w:rPr>
+          <w:sz w:val="32"/>
+          <w:lang w:val="en-US"/>
+        </w:rPr>
+      </w:pPr>
+    </w:p>
+    <w:p>
+      <w:pPr>
+        <w:rPr>
+          <w:sz w:val="32"/>
+          <w:lang w:val="en-US"/>
+        </w:rPr>
+      </w:pPr>
+      <w:r>
+        <w:rPr>
+          <w:sz w:val="32"/>
+          <w:lang w:val="en-US"/>
+        </w:rPr>
+        <w:t>&gt; First interpret the question type.</w:t>
+      </w:r>
+    </w:p>
+    <w:p>
+      <w:pPr>
+        <w:rPr>
+          <w:sz w:val="32"/>
+          <w:lang w:val="en-US"/>
+        </w:rPr>
+      </w:pPr>
+    </w:p>
+    <w:p>
+      <w:pPr>
+        <w:rPr>
+          <w:b/>
+          <w:sz w:val="32"/>
+          <w:lang w:val="en-US"/>
+        </w:rPr>
+      </w:pPr>
+      <w:r>
+        <w:rPr>
+          <w:b/>
+          <w:sz w:val="32"/>
+          <w:lang w:val="en-US"/>
+        </w:rPr>
+        <w:t>Main point Questions</w:t>
+      </w:r>
+    </w:p>
+    <w:p>
+      <w:pPr>
+        <w:rPr>
+          <w:sz w:val="32"/>
+          <w:lang w:val="en-US"/>
+        </w:rPr>
+      </w:pPr>
+      <w:r>
+        <w:rPr>
+          <w:sz w:val="32"/>
+          <w:lang w:val="en-US"/>
+        </w:rPr>
+        <w:t xml:space="preserve">Main point questions generally ask for main idea or author’s primary purpose for writing the passage. Such </w:t>
+      </w:r>
+      <w:r>
+        <w:rPr>
+          <w:sz w:val="32"/>
+          <w:lang w:val="en-US"/>
+        </w:rPr>
+        <w:t>types of questions generally express</w:t>
+      </w:r>
+      <w:r>
+        <w:rPr>
+          <w:sz w:val="32"/>
+          <w:lang w:val="en-US"/>
+        </w:rPr>
+        <w:t xml:space="preserve"> intent of </w:t>
+      </w:r>
+      <w:r>
+        <w:rPr>
+          <w:sz w:val="32"/>
+          <w:lang w:val="en-US"/>
+        </w:rPr>
+        <w:t>passage</w:t>
+      </w:r>
+      <w:r>
+        <w:rPr>
+          <w:sz w:val="32"/>
           <w:lang w:val="en-US"/>
         </w:rPr>
         <w:t xml:space="preserve"> </w:t>
       </w:r>
       <w:r>
         <w:rPr>
-          <w:color w:val="000000"/>
-          <w:sz w:val="30"/>
-          <w:szCs w:val="30"/>
-          <w:lang w:val="en-US"/>
-        </w:rPr>
-        <w:t>When you start a new paragraph, pay attention to first 2 sentences and try extracting out the main idea of that paragraph</w:t>
-      </w:r>
-      <w:r>
-        <w:rPr>
-          <w:i/>
-          <w:color w:val="000000"/>
-          <w:sz w:val="30"/>
-          <w:szCs w:val="30"/>
-          <w:lang w:val="en-US"/>
-        </w:rPr>
-        <w:t>.</w:t>
-      </w:r>
-    </w:p>
-    <w:p>
-      <w:pPr>
-        <w:rPr>
-          <w:color w:val="000000"/>
-          <w:sz w:val="30"/>
-          <w:szCs w:val="30"/>
-          <w:lang w:val="en-US"/>
-        </w:rPr>
-      </w:pPr>
-      <w:r>
-        <w:rPr>
-          <w:i/>
-          <w:color w:val="FF0000"/>
-          <w:sz w:val="30"/>
-          <w:szCs w:val="30"/>
-          <w:lang w:val="en-US"/>
-        </w:rPr>
-        <w:t xml:space="preserve">Set </w:t>
-      </w:r>
-      <w:r>
-        <w:rPr>
-          <w:i/>
-          <w:color w:val="FF0000"/>
-          <w:sz w:val="30"/>
-          <w:szCs w:val="30"/>
-          <w:lang w:val="en-US"/>
-        </w:rPr>
-        <w:t>aside</w:t>
-      </w:r>
-      <w:r>
-        <w:rPr>
-          <w:i/>
-          <w:color w:val="FF0000"/>
-          <w:sz w:val="30"/>
-          <w:szCs w:val="30"/>
-          <w:lang w:val="en-US"/>
-        </w:rPr>
-        <w:t xml:space="preserve"> the details</w:t>
-      </w:r>
-      <w:r>
-        <w:rPr>
-          <w:i/>
-          <w:color w:val="000000"/>
-          <w:sz w:val="30"/>
-          <w:szCs w:val="30"/>
-          <w:lang w:val="en-US"/>
-        </w:rPr>
-        <w:t xml:space="preserve">: </w:t>
-      </w:r>
-      <w:r>
-        <w:rPr>
-          <w:color w:val="000000"/>
-          <w:sz w:val="30"/>
-          <w:szCs w:val="30"/>
-          <w:lang w:val="en-US"/>
-        </w:rPr>
-        <w:t>When you encounter example or specific details, ju</w:t>
-      </w:r>
-      <w:r>
-        <w:rPr>
-          <w:color w:val="000000"/>
-          <w:sz w:val="30"/>
-          <w:szCs w:val="30"/>
-          <w:lang w:val="en-US"/>
-        </w:rPr>
-        <w:t>s</w:t>
-      </w:r>
-      <w:r>
-        <w:rPr>
-          <w:color w:val="000000"/>
-          <w:sz w:val="30"/>
-          <w:szCs w:val="30"/>
-          <w:lang w:val="en-US"/>
-        </w:rPr>
-        <w:t>t see why those are present and skip ahead.</w:t>
-      </w:r>
-    </w:p>
-    <w:p>
-      <w:pPr>
-        <w:rPr>
-          <w:color w:val="000000"/>
-          <w:sz w:val="30"/>
-          <w:szCs w:val="30"/>
-          <w:lang w:val="en-US"/>
-        </w:rPr>
-      </w:pPr>
-      <w:r>
-        <w:rPr>
-          <w:color w:val="FF0000"/>
-          <w:sz w:val="30"/>
-          <w:szCs w:val="30"/>
-          <w:lang w:val="en-US"/>
-        </w:rPr>
-        <w:t>Articulate a simple story</w:t>
-      </w:r>
-      <w:r>
-        <w:rPr>
-          <w:color w:val="000000"/>
-          <w:sz w:val="30"/>
-          <w:szCs w:val="30"/>
-          <w:lang w:val="en-US"/>
-        </w:rPr>
-        <w:t>: When you’re done, articulate a simple story and speak it out for yourself.</w:t>
-      </w:r>
-    </w:p>
-    <w:p>
-      <w:pPr>
-        <w:rPr>
-          <w:color w:val="000000"/>
-          <w:sz w:val="30"/>
-          <w:szCs w:val="30"/>
-          <w:lang w:val="en-US"/>
-        </w:rPr>
-      </w:pPr>
-    </w:p>
-    <w:p>
-      <w:pPr>
-        <w:rPr>
-          <w:color w:val="000000"/>
-          <w:sz w:val="30"/>
-          <w:szCs w:val="30"/>
-          <w:lang w:val="en-US"/>
-        </w:rPr>
-      </w:pPr>
-      <w:r>
-        <w:rPr>
-          <w:color w:val="000000"/>
-          <w:sz w:val="30"/>
-          <w:szCs w:val="30"/>
-          <w:lang w:val="en-US"/>
-        </w:rPr>
-        <w:t>Language Clues:</w:t>
-      </w:r>
-    </w:p>
-    <w:p>
-      <w:pPr>
-        <w:rPr>
-          <w:color w:val="000000"/>
-          <w:sz w:val="30"/>
-          <w:szCs w:val="30"/>
-          <w:lang w:val="en-US"/>
-        </w:rPr>
-      </w:pPr>
-      <w:r>
-        <w:rPr>
-          <w:color w:val="000000"/>
-          <w:sz w:val="30"/>
-          <w:szCs w:val="30"/>
-          <w:lang w:val="en-US"/>
-        </w:rPr>
-        <w:t>Following constructs might help dissecting the paragraph:</w:t>
-      </w:r>
+          <w:sz w:val="32"/>
+          <w:lang w:val="en-US"/>
+        </w:rPr>
+        <w:t>and do</w:t>
+      </w:r>
+      <w:r>
+        <w:rPr>
+          <w:sz w:val="32"/>
+          <w:lang w:val="en-US"/>
+        </w:rPr>
+        <w:t>n’t contain examples</w:t>
+      </w:r>
+      <w:r>
+        <w:rPr>
+          <w:sz w:val="32"/>
+          <w:lang w:val="en-US"/>
+        </w:rPr>
+        <w:t xml:space="preserve">. The answer to such type of questions spans complete passage and </w:t>
+      </w:r>
+      <w:r>
+        <w:rPr>
+          <w:sz w:val="32"/>
+          <w:lang w:val="en-US"/>
+        </w:rPr>
+        <w:t>its scope includes the entire passage.</w:t>
+      </w:r>
+    </w:p>
+    <w:p>
+      <w:pPr>
+        <w:rPr>
+          <w:sz w:val="32"/>
+          <w:lang w:val="en-US"/>
+        </w:rPr>
+      </w:pPr>
     </w:p>
     <w:p>
       <w:pPr>
         <w:pStyle w:val="ListParagraph"/>
         <w:numPr>
           <w:ilvl w:val="0"/>
-          <w:numId w:val="1"/>
+          <w:numId w:val="2"/>
         </w:numPr>
         <w:rPr>
-          <w:i/>
-          <w:sz w:val="32"/>
-          <w:lang w:val="en-US"/>
-        </w:rPr>
-      </w:pPr>
-      <w:r>
-        <w:rPr>
-          <w:i/>
-          <w:sz w:val="32"/>
-          <w:lang w:val="en-US"/>
-        </w:rPr>
-        <w:t xml:space="preserve">Big Picture: Some keywords which indicates the conclusion, similar to the </w:t>
-      </w:r>
-      <w:proofErr w:type="spellStart"/>
-      <w:r>
-        <w:rPr>
-          <w:i/>
-          <w:sz w:val="32"/>
-          <w:lang w:val="en-US"/>
-        </w:rPr>
-        <w:t>powerscore</w:t>
-      </w:r>
-      <w:proofErr w:type="spellEnd"/>
-      <w:r>
-        <w:rPr>
-          <w:i/>
-          <w:sz w:val="32"/>
-          <w:lang w:val="en-US"/>
-        </w:rPr>
-        <w:t xml:space="preserve"> conclusion indicators.</w:t>
+          <w:sz w:val="32"/>
+          <w:lang w:val="en-US"/>
+        </w:rPr>
+      </w:pPr>
+      <w:r>
+        <w:rPr>
+          <w:sz w:val="32"/>
+          <w:lang w:val="en-US"/>
+        </w:rPr>
+        <w:t>Prephrase the answer.</w:t>
       </w:r>
     </w:p>
     <w:p>
@@ -384,129 +838,172 @@
         <w:pStyle w:val="ListParagraph"/>
         <w:numPr>
           <w:ilvl w:val="0"/>
-          <w:numId w:val="1"/>
+          <w:numId w:val="2"/>
         </w:numPr>
         <w:rPr>
-          <w:i/>
-          <w:sz w:val="32"/>
-          <w:lang w:val="en-US"/>
-        </w:rPr>
-      </w:pPr>
-      <w:r>
-        <w:rPr>
-          <w:i/>
-          <w:sz w:val="32"/>
-          <w:lang w:val="en-US"/>
-        </w:rPr>
-        <w:t>Foreshadowing: the author might drop a clue in the passage about something that he plans to say later in the paragraph.</w:t>
-      </w:r>
-      <w:r>
-        <w:rPr>
-          <w:i/>
-          <w:sz w:val="32"/>
-          <w:lang w:val="en-US"/>
-        </w:rPr>
-        <w:t xml:space="preserve"> Signal keywords: It was assumed that&lt;Contrast coming&gt; , Current theory&lt;Different theory coming up&gt;, </w:t>
+          <w:sz w:val="32"/>
+          <w:lang w:val="en-US"/>
+        </w:rPr>
+      </w:pPr>
+      <w:r>
+        <w:rPr>
+          <w:sz w:val="32"/>
+          <w:lang w:val="en-US"/>
+        </w:rPr>
+        <w:t>If it</w:t>
+      </w:r>
+      <w:r>
+        <w:rPr>
+          <w:sz w:val="32"/>
+          <w:lang w:val="en-US"/>
+        </w:rPr>
+        <w:t>’</w:t>
+      </w:r>
+      <w:r>
+        <w:rPr>
+          <w:sz w:val="32"/>
+          <w:lang w:val="en-US"/>
+        </w:rPr>
+        <w:t>s not possible to prephrase, go through the passage map.</w:t>
       </w:r>
     </w:p>
     <w:p>
       <w:pPr>
         <w:pStyle w:val="ListParagraph"/>
-        <w:rPr>
-          <w:i/>
-          <w:sz w:val="32"/>
-          <w:lang w:val="en-US"/>
-        </w:rPr>
-      </w:pPr>
-      <w:r>
-        <w:rPr>
-          <w:i/>
-          <w:sz w:val="32"/>
-          <w:lang w:val="en-US"/>
-        </w:rPr>
-        <w:t xml:space="preserve">It is true that&lt;contrast coming next&gt;, </w:t>
+        <w:numPr>
+          <w:ilvl w:val="0"/>
+          <w:numId w:val="2"/>
+        </w:numPr>
+        <w:rPr>
+          <w:sz w:val="32"/>
+          <w:lang w:val="en-US"/>
+        </w:rPr>
+      </w:pPr>
+      <w:r>
+        <w:rPr>
+          <w:sz w:val="32"/>
+          <w:lang w:val="en-US"/>
+        </w:rPr>
+        <w:t xml:space="preserve">In case you find 2 choices, see which choice covers the whole passage, in case there are 3 or more choices left, guess and move on. </w:t>
+      </w:r>
+    </w:p>
+    <w:p>
+      <w:pPr>
+        <w:rPr>
+          <w:sz w:val="32"/>
+          <w:lang w:val="en-US"/>
+        </w:rPr>
+      </w:pPr>
+    </w:p>
+    <w:p>
+      <w:pPr>
+        <w:rPr>
+          <w:b/>
+          <w:sz w:val="32"/>
+          <w:lang w:val="en-US"/>
+        </w:rPr>
+      </w:pPr>
+      <w:r>
+        <w:rPr>
+          <w:b/>
+          <w:sz w:val="32"/>
+          <w:lang w:val="en-US"/>
+        </w:rPr>
+        <w:t>Inference questions</w:t>
+      </w:r>
+    </w:p>
+    <w:p>
+      <w:pPr>
+        <w:rPr>
+          <w:sz w:val="32"/>
+          <w:lang w:val="en-US"/>
+        </w:rPr>
+      </w:pPr>
+      <w:proofErr w:type="gramStart"/>
+      <w:r>
+        <w:rPr>
+          <w:sz w:val="32"/>
+          <w:lang w:val="en-US"/>
+        </w:rPr>
+        <w:t>Inference</w:t>
+      </w:r>
+      <w:proofErr w:type="gramEnd"/>
+      <w:r>
+        <w:rPr>
+          <w:sz w:val="32"/>
+          <w:lang w:val="en-US"/>
+        </w:rPr>
+        <w:t xml:space="preserve"> means derive by reasoning; conclude or judge from premises. Inference based questions find our ability to find author’s intention. It’s also refers to logical deduction.</w:t>
+      </w:r>
+    </w:p>
+    <w:p>
+      <w:pPr>
+        <w:rPr>
+          <w:sz w:val="32"/>
+          <w:lang w:val="en-US"/>
+        </w:rPr>
+      </w:pPr>
+      <w:r>
+        <w:rPr>
+          <w:sz w:val="32"/>
+          <w:lang w:val="en-US"/>
+        </w:rPr>
+        <w:t>To answer such type of questions:</w:t>
+      </w:r>
+    </w:p>
+    <w:p>
+      <w:pPr>
+        <w:rPr>
+          <w:sz w:val="32"/>
+          <w:lang w:val="en-US"/>
+        </w:rPr>
+      </w:pPr>
+      <w:r>
+        <w:rPr>
+          <w:sz w:val="32"/>
+          <w:lang w:val="en-US"/>
+        </w:rPr>
+        <w:t>&gt; Read nearby sentences (generally, 1 or 2) and try to infer the meaning of the content asked for.</w:t>
+      </w:r>
+    </w:p>
+    <w:p>
+      <w:pPr>
+        <w:rPr>
+          <w:sz w:val="32"/>
+          <w:lang w:val="en-US"/>
+        </w:rPr>
+      </w:pPr>
+      <w:r>
+        <w:rPr>
+          <w:sz w:val="32"/>
+          <w:lang w:val="en-US"/>
+        </w:rPr>
+        <w:t>&gt; Logically deduce what author is trying to make out of that content.</w:t>
+      </w:r>
+    </w:p>
+    <w:p>
+      <w:pPr>
+        <w:rPr>
+          <w:sz w:val="32"/>
+          <w:lang w:val="en-US"/>
+        </w:rPr>
+      </w:pPr>
+      <w:r>
+        <w:rPr>
+          <w:sz w:val="32"/>
+          <w:lang w:val="en-US"/>
+        </w:rPr>
+        <w:t>Notes:</w:t>
       </w:r>
     </w:p>
     <w:p>
       <w:pPr>
         <w:pStyle w:val="ListParagraph"/>
         <w:rPr>
-          <w:i/>
-          <w:sz w:val="32"/>
-          <w:lang w:val="en-US"/>
-        </w:rPr>
-      </w:pPr>
-      <w:r>
-        <w:rPr>
-          <w:i/>
-          <w:sz w:val="32"/>
-          <w:lang w:val="en-US"/>
-        </w:rPr>
-        <w:t xml:space="preserve">For </w:t>
-      </w:r>
-      <w:r>
-        <w:rPr>
-          <w:i/>
-          <w:sz w:val="32"/>
-          <w:lang w:val="en-US"/>
-        </w:rPr>
-        <w:t>some time</w:t>
-      </w:r>
-      <w:r>
-        <w:rPr>
-          <w:i/>
-          <w:sz w:val="32"/>
-          <w:lang w:val="en-US"/>
-        </w:rPr>
-        <w:t xml:space="preserve"> it was believed that &lt;contrast coming soon&gt;</w:t>
-      </w:r>
-    </w:p>
-    <w:p>
-      <w:pPr>
-        <w:rPr>
-          <w:i/>
-          <w:sz w:val="32"/>
-          <w:lang w:val="en-US"/>
-        </w:rPr>
-      </w:pPr>
-      <w:r>
-        <w:rPr>
-          <w:i/>
-          <w:sz w:val="32"/>
-          <w:lang w:val="en-US"/>
-        </w:rPr>
-        <w:tab/>
-      </w:r>
-    </w:p>
-    <w:p>
-      <w:pPr>
-        <w:rPr>
-          <w:sz w:val="32"/>
-          <w:lang w:val="en-US"/>
-        </w:rPr>
-      </w:pPr>
-      <w:r>
-        <w:rPr>
-          <w:sz w:val="32"/>
-          <w:lang w:val="en-US"/>
-        </w:rPr>
-        <w:lastRenderedPageBreak/>
-        <w:t>Change of direction language: It shows some kind of twist. A twist can show</w:t>
-      </w:r>
-      <w:r>
-        <w:rPr>
-          <w:sz w:val="32"/>
-          <w:lang w:val="en-US"/>
-        </w:rPr>
-        <w:t xml:space="preserve"> a counterpoint or returns back</w:t>
-      </w:r>
-      <w:r>
-        <w:rPr>
-          <w:sz w:val="32"/>
-          <w:lang w:val="en-US"/>
-        </w:rPr>
-        <w:t xml:space="preserve"> to the original argument.</w:t>
-      </w:r>
+          <w:sz w:val="32"/>
+          <w:lang w:val="en-US"/>
+        </w:rPr>
+      </w:pPr>
     </w:p>
     <w:p>
       <w:pPr>
@@ -1487,226 +1984,6 @@
     </w:p>
     <w:p>
       <w:pPr>
-        <w:jc w:val="center"/>
-        <w:rPr>
-          <w:b/>
-          <w:sz w:val="32"/>
-          <w:lang w:val="en-US"/>
-        </w:rPr>
-      </w:pPr>
-      <w:r>
-        <w:rPr>
-          <w:b/>
-          <w:sz w:val="32"/>
-          <w:lang w:val="en-US"/>
-        </w:rPr>
-        <w:lastRenderedPageBreak/>
-        <w:t>General Questions</w:t>
-      </w:r>
-    </w:p>
-    <w:p>
-      <w:pPr>
-        <w:rPr>
-          <w:sz w:val="32"/>
-          <w:lang w:val="en-US"/>
-        </w:rPr>
-      </w:pPr>
-      <w:r>
-        <w:rPr>
-          <w:sz w:val="32"/>
-          <w:lang w:val="en-US"/>
-        </w:rPr>
-        <w:t>Steps to answer a question (General one</w:t>
-      </w:r>
-      <w:r>
-        <w:rPr>
-          <w:sz w:val="32"/>
-          <w:lang w:val="en-US"/>
-        </w:rPr>
-        <w:t>):</w:t>
-      </w:r>
-    </w:p>
-    <w:p>
-      <w:pPr>
-        <w:pStyle w:val="ListParagraph"/>
-        <w:numPr>
-          <w:ilvl w:val="0"/>
-          <w:numId w:val="2"/>
-        </w:numPr>
-        <w:rPr>
-          <w:sz w:val="32"/>
-          <w:lang w:val="en-US"/>
-        </w:rPr>
-      </w:pPr>
-      <w:proofErr w:type="spellStart"/>
-      <w:r>
-        <w:rPr>
-          <w:sz w:val="32"/>
-          <w:lang w:val="en-US"/>
-        </w:rPr>
-        <w:t>Prephrase</w:t>
-      </w:r>
-      <w:proofErr w:type="spellEnd"/>
-      <w:r>
-        <w:rPr>
-          <w:sz w:val="32"/>
-          <w:lang w:val="en-US"/>
-        </w:rPr>
-        <w:t xml:space="preserve"> the answer.</w:t>
-      </w:r>
-    </w:p>
-    <w:p>
-      <w:pPr>
-        <w:pStyle w:val="ListParagraph"/>
-        <w:numPr>
-          <w:ilvl w:val="0"/>
-          <w:numId w:val="2"/>
-        </w:numPr>
-        <w:rPr>
-          <w:sz w:val="32"/>
-          <w:lang w:val="en-US"/>
-        </w:rPr>
-      </w:pPr>
-      <w:r>
-        <w:rPr>
-          <w:sz w:val="32"/>
-          <w:lang w:val="en-US"/>
-        </w:rPr>
-        <w:t>If it</w:t>
-      </w:r>
-      <w:r>
-        <w:rPr>
-          <w:sz w:val="32"/>
-          <w:lang w:val="en-US"/>
-        </w:rPr>
-        <w:t>’</w:t>
-      </w:r>
-      <w:r>
-        <w:rPr>
-          <w:sz w:val="32"/>
-          <w:lang w:val="en-US"/>
-        </w:rPr>
-        <w:t xml:space="preserve">s not possible to </w:t>
-      </w:r>
-      <w:proofErr w:type="spellStart"/>
-      <w:r>
-        <w:rPr>
-          <w:sz w:val="32"/>
-          <w:lang w:val="en-US"/>
-        </w:rPr>
-        <w:t>prephrase</w:t>
-      </w:r>
-      <w:proofErr w:type="spellEnd"/>
-      <w:r>
-        <w:rPr>
-          <w:sz w:val="32"/>
-          <w:lang w:val="en-US"/>
-        </w:rPr>
-        <w:t>, go through the passage map.</w:t>
-      </w:r>
-    </w:p>
-    <w:p>
-      <w:pPr>
-        <w:pStyle w:val="ListParagraph"/>
-        <w:numPr>
-          <w:ilvl w:val="0"/>
-          <w:numId w:val="2"/>
-        </w:numPr>
-        <w:rPr>
-          <w:sz w:val="32"/>
-          <w:lang w:val="en-US"/>
-        </w:rPr>
-      </w:pPr>
-      <w:r>
-        <w:rPr>
-          <w:sz w:val="32"/>
-          <w:lang w:val="en-US"/>
-        </w:rPr>
-        <w:t xml:space="preserve">In case you find 2 choices, see which choice covers the whole passage, in case there are 3 or more choices left, guess and move on. </w:t>
-      </w:r>
-    </w:p>
-    <w:p>
-      <w:pPr>
-        <w:rPr>
-          <w:sz w:val="32"/>
-          <w:lang w:val="en-US"/>
-        </w:rPr>
-      </w:pPr>
-    </w:p>
-    <w:p>
-      <w:pPr>
-        <w:rPr>
-          <w:sz w:val="32"/>
-          <w:lang w:val="en-US"/>
-        </w:rPr>
-      </w:pPr>
-      <w:r>
-        <w:rPr>
-          <w:sz w:val="32"/>
-          <w:lang w:val="en-US"/>
-        </w:rPr>
-        <w:t>Notes:</w:t>
-      </w:r>
-    </w:p>
-    <w:p>
-      <w:pPr>
-        <w:pStyle w:val="ListParagraph"/>
-        <w:numPr>
-          <w:ilvl w:val="0"/>
-          <w:numId w:val="2"/>
-        </w:numPr>
-        <w:rPr>
-          <w:sz w:val="32"/>
-          <w:lang w:val="en-US"/>
-        </w:rPr>
-      </w:pPr>
-      <w:r>
-        <w:rPr>
-          <w:sz w:val="32"/>
-          <w:lang w:val="en-US"/>
-        </w:rPr>
-        <w:t>In case of primary purpose answers the idea should be present either in minor form or in the major form in all the paragraphs.</w:t>
-      </w:r>
-    </w:p>
-    <w:p>
-      <w:pPr>
-        <w:pStyle w:val="ListParagraph"/>
-        <w:numPr>
-          <w:ilvl w:val="0"/>
-          <w:numId w:val="2"/>
-        </w:numPr>
-        <w:rPr>
-          <w:sz w:val="32"/>
-          <w:lang w:val="en-US"/>
-        </w:rPr>
-      </w:pPr>
-    </w:p>
-    <w:p>
-      <w:pPr>
-        <w:rPr>
-          <w:sz w:val="32"/>
-          <w:lang w:val="en-US"/>
-        </w:rPr>
-      </w:pPr>
-    </w:p>
-    <w:p>
-      <w:pPr>
-        <w:rPr>
-          <w:sz w:val="32"/>
-          <w:lang w:val="en-US"/>
-        </w:rPr>
-      </w:pPr>
-    </w:p>
-    <w:p>
-      <w:pPr>
-        <w:rPr>
-          <w:sz w:val="32"/>
-          <w:lang w:val="en-US"/>
-        </w:rPr>
-      </w:pPr>
-    </w:p>
-    <w:p>
-      <w:pPr>
         <w:rPr>
           <w:sz w:val="32"/>
           <w:lang w:val="en-US"/>
@@ -2051,21 +2328,13 @@
           <w:lang w:val="en-US"/>
         </w:rPr>
       </w:pPr>
-      <w:proofErr w:type="spellStart"/>
-      <w:r>
-        <w:rPr>
-          <w:sz w:val="32"/>
-          <w:lang w:val="en-US"/>
-        </w:rPr>
-        <w:t>Prephrase</w:t>
-      </w:r>
-      <w:proofErr w:type="spellEnd"/>
-      <w:r>
-        <w:rPr>
-          <w:sz w:val="32"/>
-          <w:lang w:val="en-US"/>
-        </w:rPr>
-        <w:t xml:space="preserve"> the answer</w:t>
+      <w:r>
+        <w:rPr>
+          <w:sz w:val="32"/>
+          <w:lang w:val="en-US"/>
+        </w:rPr>
+        <w:lastRenderedPageBreak/>
+        <w:t>Prephrase the answer</w:t>
       </w:r>
     </w:p>
     <w:p>
@@ -2362,23 +2631,7 @@
           <w:sz w:val="32"/>
           <w:lang w:val="en-US"/>
         </w:rPr>
-        <w:t xml:space="preserve">Immediately </w:t>
-      </w:r>
-      <w:proofErr w:type="spellStart"/>
-      <w:r>
-        <w:rPr>
-          <w:sz w:val="32"/>
-          <w:lang w:val="en-US"/>
-        </w:rPr>
-        <w:t>prephrase</w:t>
-      </w:r>
-      <w:proofErr w:type="spellEnd"/>
-      <w:r>
-        <w:rPr>
-          <w:sz w:val="32"/>
-          <w:lang w:val="en-US"/>
-        </w:rPr>
-        <w:t xml:space="preserve"> the methodologies, if any, discussed in the paragraph</w:t>
+        <w:t>Immediately prephrase the methodologies, if any, discussed in the paragraph</w:t>
       </w:r>
       <w:r>
         <w:rPr>
@@ -2420,11 +2673,14 @@
           <w:lang w:val="en-US"/>
         </w:rPr>
       </w:pPr>
-      <w:r>
-        <w:rPr>
-          <w:sz w:val="32"/>
-          <w:lang w:val="en-US"/>
-        </w:rPr>
+      <w:bookmarkStart w:id="0" w:name="_GoBack"/>
+      <w:bookmarkEnd w:id="0"/>
+      <w:r>
+        <w:rPr>
+          <w:sz w:val="32"/>
+          <w:lang w:val="en-US"/>
+        </w:rPr>
+        <w:lastRenderedPageBreak/>
         <w:t>When passage mention claims/theory of certain set of ‘people’ search for those people and what their thinking is, not of the other people in the passage</w:t>
       </w:r>
     </w:p>
@@ -2440,8 +2696,6 @@
           <w:lang w:val="en-US"/>
         </w:rPr>
       </w:pPr>
-      <w:bookmarkStart w:id="0" w:name="_GoBack"/>
-      <w:bookmarkEnd w:id="0"/>
     </w:p>
     <w:p>
       <w:pPr>
@@ -2486,8 +2740,120 @@
 </file>
 
 <file path=word/numbering.xml><?xml version="1.0" encoding="utf-8"?>
-<w:numbering xmlns:wpc="http://schemas.microsoft.com/office/word/2010/wordprocessingCanvas" xmlns:mc="http://schemas.openxmlformats.org/markup-compatibility/2006" xmlns:o="urn:schemas-microsoft-com:office:office" xmlns:r="http://schemas.openxmlformats.org/officeDocument/2006/relationships" xmlns:m="http://schemas.openxmlformats.org/officeDocument/2006/math" xmlns:v="urn:schemas-microsoft-com:vml" xmlns:wp14="http://schemas.microsoft.com/office/word/2010/wordprocessingDrawing" xmlns:wp="http://schemas.openxmlformats.org/drawingml/2006/wordprocessingDrawing" xmlns:w10="urn:schemas-microsoft-com:office:word" xmlns:w="http://schemas.openxmlformats.org/wordprocessingml/2006/main" xmlns:w14="http://schemas.microsoft.com/office/word/2010/wordml" xmlns:w15="http://schemas.microsoft.com/office/word/2012/wordml" xmlns:wpg="http://schemas.microsoft.com/office/word/2010/wordprocessingGroup" xmlns:wpi="http://schemas.microsoft.com/office/word/2010/wordprocessingInk" xmlns:wne="http://schemas.microsoft.com/office/word/2006/wordml" xmlns:wps="http://schemas.microsoft.com/office/word/2010/wordprocessingShape" mc:Ignorable="w14 w15 wp14">
-  <w:abstractNum w:abstractNumId="0" w15:restartNumberingAfterBreak="0">
+<w:numbering xmlns:wpc="http://schemas.microsoft.com/office/word/2010/wordprocessingCanvas" xmlns:mc="http://schemas.openxmlformats.org/markup-compatibility/2006" xmlns:o="urn:schemas-microsoft-com:office:office" xmlns:r="http://schemas.openxmlformats.org/officeDocument/2006/relationships" xmlns:m="http://schemas.openxmlformats.org/officeDocument/2006/math" xmlns:v="urn:schemas-microsoft-com:vml" xmlns:wp14="http://schemas.microsoft.com/office/word/2010/wordprocessingDrawing" xmlns:wp="http://schemas.openxmlformats.org/drawingml/2006/wordprocessingDrawing" xmlns:w10="urn:schemas-microsoft-com:office:word" xmlns:w="http://schemas.openxmlformats.org/wordprocessingml/2006/main" xmlns:w14="http://schemas.microsoft.com/office/word/2010/wordml" xmlns:wpg="http://schemas.microsoft.com/office/word/2010/wordprocessingGroup" xmlns:wpi="http://schemas.microsoft.com/office/word/2010/wordprocessingInk" xmlns:wne="http://schemas.microsoft.com/office/word/2006/wordml" xmlns:wps="http://schemas.microsoft.com/office/word/2010/wordprocessingShape" mc:Ignorable="w14 wp14">
+  <w:abstractNum w:abstractNumId="0">
+    <w:nsid w:val="1E177FAF"/>
+    <w:multiLevelType w:val="hybridMultilevel"/>
+    <w:tmpl w:val="643CCE32"/>
+    <w:lvl w:ilvl="0" w:tplc="EF729FF0">
+      <w:numFmt w:val="bullet"/>
+      <w:lvlText w:val=""/>
+      <w:lvlJc w:val="left"/>
+      <w:pPr>
+        <w:ind w:left="720" w:hanging="360"/>
+      </w:pPr>
+      <w:rPr>
+        <w:rFonts w:ascii="Wingdings" w:eastAsiaTheme="minorHAnsi" w:hAnsi="Wingdings" w:cstheme="minorBidi" w:hint="default"/>
+      </w:rPr>
+    </w:lvl>
+    <w:lvl w:ilvl="1" w:tplc="04090003" w:tentative="1">
+      <w:start w:val="1"/>
+      <w:numFmt w:val="bullet"/>
+      <w:lvlText w:val="o"/>
+      <w:lvlJc w:val="left"/>
+      <w:pPr>
+        <w:ind w:left="1440" w:hanging="360"/>
+      </w:pPr>
+      <w:rPr>
+        <w:rFonts w:ascii="Courier New" w:hAnsi="Courier New" w:cs="Courier New" w:hint="default"/>
+      </w:rPr>
+    </w:lvl>
+    <w:lvl w:ilvl="2" w:tplc="04090005" w:tentative="1">
+      <w:start w:val="1"/>
+      <w:numFmt w:val="bullet"/>
+      <w:lvlText w:val=""/>
+      <w:lvlJc w:val="left"/>
+      <w:pPr>
+        <w:ind w:left="2160" w:hanging="360"/>
+      </w:pPr>
+      <w:rPr>
+        <w:rFonts w:ascii="Wingdings" w:hAnsi="Wingdings" w:hint="default"/>
+      </w:rPr>
+    </w:lvl>
+    <w:lvl w:ilvl="3" w:tplc="04090001" w:tentative="1">
+      <w:start w:val="1"/>
+      <w:numFmt w:val="bullet"/>
+      <w:lvlText w:val=""/>
+      <w:lvlJc w:val="left"/>
+      <w:pPr>
+        <w:ind w:left="2880" w:hanging="360"/>
+      </w:pPr>
+      <w:rPr>
+        <w:rFonts w:ascii="Symbol" w:hAnsi="Symbol" w:hint="default"/>
+      </w:rPr>
+    </w:lvl>
+    <w:lvl w:ilvl="4" w:tplc="04090003" w:tentative="1">
+      <w:start w:val="1"/>
+      <w:numFmt w:val="bullet"/>
+      <w:lvlText w:val="o"/>
+      <w:lvlJc w:val="left"/>
+      <w:pPr>
+        <w:ind w:left="3600" w:hanging="360"/>
+      </w:pPr>
+      <w:rPr>
+        <w:rFonts w:ascii="Courier New" w:hAnsi="Courier New" w:cs="Courier New" w:hint="default"/>
+      </w:rPr>
+    </w:lvl>
+    <w:lvl w:ilvl="5" w:tplc="04090005" w:tentative="1">
+      <w:start w:val="1"/>
+      <w:numFmt w:val="bullet"/>
+      <w:lvlText w:val=""/>
+      <w:lvlJc w:val="left"/>
+      <w:pPr>
+        <w:ind w:left="4320" w:hanging="360"/>
+      </w:pPr>
+      <w:rPr>
+        <w:rFonts w:ascii="Wingdings" w:hAnsi="Wingdings" w:hint="default"/>
+      </w:rPr>
+    </w:lvl>
+    <w:lvl w:ilvl="6" w:tplc="04090001" w:tentative="1">
+      <w:start w:val="1"/>
+      <w:numFmt w:val="bullet"/>
+      <w:lvlText w:val=""/>
+      <w:lvlJc w:val="left"/>
+      <w:pPr>
+        <w:ind w:left="5040" w:hanging="360"/>
+      </w:pPr>
+      <w:rPr>
+        <w:rFonts w:ascii="Symbol" w:hAnsi="Symbol" w:hint="default"/>
+      </w:rPr>
+    </w:lvl>
+    <w:lvl w:ilvl="7" w:tplc="04090003" w:tentative="1">
+      <w:start w:val="1"/>
+      <w:numFmt w:val="bullet"/>
+      <w:lvlText w:val="o"/>
+      <w:lvlJc w:val="left"/>
+      <w:pPr>
+        <w:ind w:left="5760" w:hanging="360"/>
+      </w:pPr>
+      <w:rPr>
+        <w:rFonts w:ascii="Courier New" w:hAnsi="Courier New" w:cs="Courier New" w:hint="default"/>
+      </w:rPr>
+    </w:lvl>
+    <w:lvl w:ilvl="8" w:tplc="04090005" w:tentative="1">
+      <w:start w:val="1"/>
+      <w:numFmt w:val="bullet"/>
+      <w:lvlText w:val=""/>
+      <w:lvlJc w:val="left"/>
+      <w:pPr>
+        <w:ind w:left="6480" w:hanging="360"/>
+      </w:pPr>
+      <w:rPr>
+        <w:rFonts w:ascii="Wingdings" w:hAnsi="Wingdings" w:hint="default"/>
+      </w:rPr>
+    </w:lvl>
+  </w:abstractNum>
+  <w:abstractNum w:abstractNumId="1">
     <w:nsid w:val="26137002"/>
     <w:multiLevelType w:val="hybridMultilevel"/>
     <w:tmpl w:val="38E056E4"/>
@@ -2602,7 +2968,7 @@
       </w:rPr>
     </w:lvl>
   </w:abstractNum>
-  <w:abstractNum w:abstractNumId="1" w15:restartNumberingAfterBreak="0">
+  <w:abstractNum w:abstractNumId="2">
     <w:nsid w:val="5BCB4B28"/>
     <w:multiLevelType w:val="hybridMultilevel"/>
     <w:tmpl w:val="02DCF5C0"/>
@@ -2717,7 +3083,7 @@
       </w:rPr>
     </w:lvl>
   </w:abstractNum>
-  <w:abstractNum w:abstractNumId="2" w15:restartNumberingAfterBreak="0">
+  <w:abstractNum w:abstractNumId="3">
     <w:nsid w:val="5C114BD5"/>
     <w:multiLevelType w:val="hybridMultilevel"/>
     <w:tmpl w:val="E348053A"/>
@@ -2832,20 +3198,138 @@
       </w:rPr>
     </w:lvl>
   </w:abstractNum>
+  <w:abstractNum w:abstractNumId="4">
+    <w:nsid w:val="5D636BF8"/>
+    <w:multiLevelType w:val="hybridMultilevel"/>
+    <w:tmpl w:val="453427F0"/>
+    <w:lvl w:ilvl="0" w:tplc="B560DB64">
+      <w:numFmt w:val="bullet"/>
+      <w:lvlText w:val=""/>
+      <w:lvlJc w:val="left"/>
+      <w:pPr>
+        <w:ind w:left="720" w:hanging="360"/>
+      </w:pPr>
+      <w:rPr>
+        <w:rFonts w:ascii="Wingdings" w:eastAsiaTheme="minorHAnsi" w:hAnsi="Wingdings" w:cstheme="minorBidi" w:hint="default"/>
+      </w:rPr>
+    </w:lvl>
+    <w:lvl w:ilvl="1" w:tplc="04090003" w:tentative="1">
+      <w:start w:val="1"/>
+      <w:numFmt w:val="bullet"/>
+      <w:lvlText w:val="o"/>
+      <w:lvlJc w:val="left"/>
+      <w:pPr>
+        <w:ind w:left="1440" w:hanging="360"/>
+      </w:pPr>
+      <w:rPr>
+        <w:rFonts w:ascii="Courier New" w:hAnsi="Courier New" w:cs="Courier New" w:hint="default"/>
+      </w:rPr>
+    </w:lvl>
+    <w:lvl w:ilvl="2" w:tplc="04090005" w:tentative="1">
+      <w:start w:val="1"/>
+      <w:numFmt w:val="bullet"/>
+      <w:lvlText w:val=""/>
+      <w:lvlJc w:val="left"/>
+      <w:pPr>
+        <w:ind w:left="2160" w:hanging="360"/>
+      </w:pPr>
+      <w:rPr>
+        <w:rFonts w:ascii="Wingdings" w:hAnsi="Wingdings" w:hint="default"/>
+      </w:rPr>
+    </w:lvl>
+    <w:lvl w:ilvl="3" w:tplc="04090001" w:tentative="1">
+      <w:start w:val="1"/>
+      <w:numFmt w:val="bullet"/>
+      <w:lvlText w:val=""/>
+      <w:lvlJc w:val="left"/>
+      <w:pPr>
+        <w:ind w:left="2880" w:hanging="360"/>
+      </w:pPr>
+      <w:rPr>
+        <w:rFonts w:ascii="Symbol" w:hAnsi="Symbol" w:hint="default"/>
+      </w:rPr>
+    </w:lvl>
+    <w:lvl w:ilvl="4" w:tplc="04090003" w:tentative="1">
+      <w:start w:val="1"/>
+      <w:numFmt w:val="bullet"/>
+      <w:lvlText w:val="o"/>
+      <w:lvlJc w:val="left"/>
+      <w:pPr>
+        <w:ind w:left="3600" w:hanging="360"/>
+      </w:pPr>
+      <w:rPr>
+        <w:rFonts w:ascii="Courier New" w:hAnsi="Courier New" w:cs="Courier New" w:hint="default"/>
+      </w:rPr>
+    </w:lvl>
+    <w:lvl w:ilvl="5" w:tplc="04090005" w:tentative="1">
+      <w:start w:val="1"/>
+      <w:numFmt w:val="bullet"/>
+      <w:lvlText w:val=""/>
+      <w:lvlJc w:val="left"/>
+      <w:pPr>
+        <w:ind w:left="4320" w:hanging="360"/>
+      </w:pPr>
+      <w:rPr>
+        <w:rFonts w:ascii="Wingdings" w:hAnsi="Wingdings" w:hint="default"/>
+      </w:rPr>
+    </w:lvl>
+    <w:lvl w:ilvl="6" w:tplc="04090001" w:tentative="1">
+      <w:start w:val="1"/>
+      <w:numFmt w:val="bullet"/>
+      <w:lvlText w:val=""/>
+      <w:lvlJc w:val="left"/>
+      <w:pPr>
+        <w:ind w:left="5040" w:hanging="360"/>
+      </w:pPr>
+      <w:rPr>
+        <w:rFonts w:ascii="Symbol" w:hAnsi="Symbol" w:hint="default"/>
+      </w:rPr>
+    </w:lvl>
+    <w:lvl w:ilvl="7" w:tplc="04090003" w:tentative="1">
+      <w:start w:val="1"/>
+      <w:numFmt w:val="bullet"/>
+      <w:lvlText w:val="o"/>
+      <w:lvlJc w:val="left"/>
+      <w:pPr>
+        <w:ind w:left="5760" w:hanging="360"/>
+      </w:pPr>
+      <w:rPr>
+        <w:rFonts w:ascii="Courier New" w:hAnsi="Courier New" w:cs="Courier New" w:hint="default"/>
+      </w:rPr>
+    </w:lvl>
+    <w:lvl w:ilvl="8" w:tplc="04090005" w:tentative="1">
+      <w:start w:val="1"/>
+      <w:numFmt w:val="bullet"/>
+      <w:lvlText w:val=""/>
+      <w:lvlJc w:val="left"/>
+      <w:pPr>
+        <w:ind w:left="6480" w:hanging="360"/>
+      </w:pPr>
+      <w:rPr>
+        <w:rFonts w:ascii="Wingdings" w:hAnsi="Wingdings" w:hint="default"/>
+      </w:rPr>
+    </w:lvl>
+  </w:abstractNum>
   <w:num w:numId="1">
+    <w:abstractNumId w:val="1"/>
+  </w:num>
+  <w:num w:numId="2">
+    <w:abstractNumId w:val="3"/>
+  </w:num>
+  <w:num w:numId="3">
+    <w:abstractNumId w:val="2"/>
+  </w:num>
+  <w:num w:numId="4">
     <w:abstractNumId w:val="0"/>
   </w:num>
-  <w:num w:numId="2">
-    <w:abstractNumId w:val="2"/>
-  </w:num>
-  <w:num w:numId="3">
-    <w:abstractNumId w:val="1"/>
+  <w:num w:numId="5">
+    <w:abstractNumId w:val="4"/>
   </w:num>
 </w:numbering>
 </file>
 
 <file path=word/styles.xml><?xml version="1.0" encoding="utf-8"?>
-<w:styles xmlns:mc="http://schemas.openxmlformats.org/markup-compatibility/2006" xmlns:r="http://schemas.openxmlformats.org/officeDocument/2006/relationships" xmlns:w="http://schemas.openxmlformats.org/wordprocessingml/2006/main" xmlns:w14="http://schemas.microsoft.com/office/word/2010/wordml" xmlns:w15="http://schemas.microsoft.com/office/word/2012/wordml" mc:Ignorable="w14 w15">
+<w:styles xmlns:mc="http://schemas.openxmlformats.org/markup-compatibility/2006" xmlns:r="http://schemas.openxmlformats.org/officeDocument/2006/relationships" xmlns:w="http://schemas.openxmlformats.org/wordprocessingml/2006/main" xmlns:w14="http://schemas.microsoft.com/office/word/2010/wordml" mc:Ignorable="w14">
   <w:docDefaults>
     <w:rPrDefault>
       <w:rPr>
@@ -2861,378 +3345,144 @@
       </w:pPr>
     </w:pPrDefault>
   </w:docDefaults>
-  <w:latentStyles w:defLockedState="0" w:defUIPriority="99" w:defSemiHidden="0" w:defUnhideWhenUsed="0" w:defQFormat="0" w:count="371">
-    <w:lsdException w:name="Normal" w:uiPriority="0" w:qFormat="1"/>
-    <w:lsdException w:name="heading 1" w:uiPriority="9" w:qFormat="1"/>
-    <w:lsdException w:name="heading 2" w:semiHidden="1" w:uiPriority="9" w:unhideWhenUsed="1" w:qFormat="1"/>
-    <w:lsdException w:name="heading 3" w:semiHidden="1" w:uiPriority="9" w:unhideWhenUsed="1" w:qFormat="1"/>
-    <w:lsdException w:name="heading 4" w:semiHidden="1" w:uiPriority="9" w:unhideWhenUsed="1" w:qFormat="1"/>
-    <w:lsdException w:name="heading 5" w:semiHidden="1" w:uiPriority="9" w:unhideWhenUsed="1" w:qFormat="1"/>
-    <w:lsdException w:name="heading 6" w:semiHidden="1" w:uiPriority="9" w:unhideWhenUsed="1" w:qFormat="1"/>
-    <w:lsdException w:name="heading 7" w:semiHidden="1" w:uiPriority="9" w:unhideWhenUsed="1" w:qFormat="1"/>
-    <w:lsdException w:name="heading 8" w:semiHidden="1" w:uiPriority="9" w:unhideWhenUsed="1" w:qFormat="1"/>
-    <w:lsdException w:name="heading 9" w:semiHidden="1" w:uiPriority="9" w:unhideWhenUsed="1" w:qFormat="1"/>
-    <w:lsdException w:name="index 1" w:semiHidden="1" w:unhideWhenUsed="1"/>
-    <w:lsdException w:name="index 2" w:semiHidden="1" w:unhideWhenUsed="1"/>
-    <w:lsdException w:name="index 3" w:semiHidden="1" w:unhideWhenUsed="1"/>
-    <w:lsdException w:name="index 4" w:semiHidden="1" w:unhideWhenUsed="1"/>
-    <w:lsdException w:name="index 5" w:semiHidden="1" w:unhideWhenUsed="1"/>
-    <w:lsdException w:name="index 6" w:semiHidden="1" w:unhideWhenUsed="1"/>
-    <w:lsdException w:name="index 7" w:semiHidden="1" w:unhideWhenUsed="1"/>
-    <w:lsdException w:name="index 8" w:semiHidden="1" w:unhideWhenUsed="1"/>
-    <w:lsdException w:name="index 9" w:semiHidden="1" w:unhideWhenUsed="1"/>
-    <w:lsdException w:name="toc 1" w:semiHidden="1" w:uiPriority="39" w:unhideWhenUsed="1"/>
-    <w:lsdException w:name="toc 2" w:semiHidden="1" w:uiPriority="39" w:unhideWhenUsed="1"/>
-    <w:lsdException w:name="toc 3" w:semiHidden="1" w:uiPriority="39" w:unhideWhenUsed="1"/>
-    <w:lsdException w:name="toc 4" w:semiHidden="1" w:uiPriority="39" w:unhideWhenUsed="1"/>
-    <w:lsdException w:name="toc 5" w:semiHidden="1" w:uiPriority="39" w:unhideWhenUsed="1"/>
-    <w:lsdException w:name="toc 6" w:semiHidden="1" w:uiPriority="39" w:unhideWhenUsed="1"/>
-    <w:lsdException w:name="toc 7" w:semiHidden="1" w:uiPriority="39" w:unhideWhenUsed="1"/>
-    <w:lsdException w:name="toc 8" w:semiHidden="1" w:uiPriority="39" w:unhideWhenUsed="1"/>
-    <w:lsdException w:name="toc 9" w:semiHidden="1" w:uiPriority="39" w:unhideWhenUsed="1"/>
-    <w:lsdException w:name="Normal Indent" w:semiHidden="1" w:unhideWhenUsed="1"/>
-    <w:lsdException w:name="footnote text" w:semiHidden="1" w:unhideWhenUsed="1"/>
-    <w:lsdException w:name="annotation text" w:semiHidden="1" w:unhideWhenUsed="1"/>
-    <w:lsdException w:name="header" w:semiHidden="1" w:unhideWhenUsed="1"/>
-    <w:lsdException w:name="footer" w:semiHidden="1" w:unhideWhenUsed="1"/>
-    <w:lsdException w:name="index heading" w:semiHidden="1" w:unhideWhenUsed="1"/>
-    <w:lsdException w:name="caption" w:semiHidden="1" w:uiPriority="35" w:unhideWhenUsed="1" w:qFormat="1"/>
-    <w:lsdException w:name="table of figures" w:semiHidden="1" w:unhideWhenUsed="1"/>
-    <w:lsdException w:name="envelope address" w:semiHidden="1" w:unhideWhenUsed="1"/>
-    <w:lsdException w:name="envelope return" w:semiHidden="1" w:unhideWhenUsed="1"/>
-    <w:lsdException w:name="footnote reference" w:semiHidden="1" w:unhideWhenUsed="1"/>
-    <w:lsdException w:name="annotation reference" w:semiHidden="1" w:unhideWhenUsed="1"/>
-    <w:lsdException w:name="line number" w:semiHidden="1" w:unhideWhenUsed="1"/>
-    <w:lsdException w:name="page number" w:semiHidden="1" w:unhideWhenUsed="1"/>
-    <w:lsdException w:name="endnote reference" w:semiHidden="1" w:unhideWhenUsed="1"/>
-    <w:lsdException w:name="endnote text" w:semiHidden="1" w:unhideWhenUsed="1"/>
-    <w:lsdException w:name="table of authorities" w:semiHidden="1" w:unhideWhenUsed="1"/>
-    <w:lsdException w:name="macro" w:semiHidden="1" w:unhideWhenUsed="1"/>
-    <w:lsdException w:name="toa heading" w:semiHidden="1" w:unhideWhenUsed="1"/>
-    <w:lsdException w:name="List" w:semiHidden="1" w:unhideWhenUsed="1"/>
-    <w:lsdException w:name="List Bullet" w:semiHidden="1" w:unhideWhenUsed="1"/>
-    <w:lsdException w:name="List Number" w:semiHidden="1" w:unhideWhenUsed="1"/>
-    <w:lsdException w:name="List 2" w:semiHidden="1" w:unhideWhenUsed="1"/>
-    <w:lsdException w:name="List 3" w:semiHidden="1" w:unhideWhenUsed="1"/>
-    <w:lsdException w:name="List 4" w:semiHidden="1" w:unhideWhenUsed="1"/>
-    <w:lsdException w:name="List 5" w:semiHidden="1" w:unhideWhenUsed="1"/>
-    <w:lsdException w:name="List Bullet 2" w:semiHidden="1" w:unhideWhenUsed="1"/>
-    <w:lsdException w:name="List Bullet 3" w:semiHidden="1" w:unhideWhenUsed="1"/>
-    <w:lsdException w:name="List Bullet 4" w:semiHidden="1" w:unhideWhenUsed="1"/>
-    <w:lsdException w:name="List Bullet 5" w:semiHidden="1" w:unhideWhenUsed="1"/>
-    <w:lsdException w:name="List Number 2" w:semiHidden="1" w:unhideWhenUsed="1"/>
-    <w:lsdException w:name="List Number 3" w:semiHidden="1" w:unhideWhenUsed="1"/>
-    <w:lsdException w:name="List Number 4" w:semiHidden="1" w:unhideWhenUsed="1"/>
-    <w:lsdException w:name="List Number 5" w:semiHidden="1" w:unhideWhenUsed="1"/>
-    <w:lsdException w:name="Title" w:uiPriority="10" w:qFormat="1"/>
-    <w:lsdException w:name="Closing" w:semiHidden="1" w:unhideWhenUsed="1"/>
-    <w:lsdException w:name="Signature" w:semiHidden="1" w:unhideWhenUsed="1"/>
-    <w:lsdException w:name="Default Paragraph Font" w:semiHidden="1" w:uiPriority="1" w:unhideWhenUsed="1"/>
-    <w:lsdException w:name="Body Text" w:semiHidden="1" w:unhideWhenUsed="1"/>
-    <w:lsdException w:name="Body Text Indent" w:semiHidden="1" w:unhideWhenUsed="1"/>
-    <w:lsdException w:name="List Continue" w:semiHidden="1" w:unhideWhenUsed="1"/>
-    <w:lsdException w:name="List Continue 2" w:semiHidden="1" w:unhideWhenUsed="1"/>
-    <w:lsdException w:name="List Continue 3" w:semiHidden="1" w:unhideWhenUsed="1"/>
-    <w:lsdException w:name="List Continue 4" w:semiHidden="1" w:unhideWhenUsed="1"/>
-    <w:lsdException w:name="List Continue 5" w:semiHidden="1" w:unhideWhenUsed="1"/>
-    <w:lsdException w:name="Message Header" w:semiHidden="1" w:unhideWhenUsed="1"/>
-    <w:lsdException w:name="Subtitle" w:uiPriority="11" w:qFormat="1"/>
-    <w:lsdException w:name="Salutation" w:semiHidden="1" w:unhideWhenUsed="1"/>
-    <w:lsdException w:name="Date" w:semiHidden="1" w:unhideWhenUsed="1"/>
-    <w:lsdException w:name="Body Text First Indent" w:semiHidden="1" w:unhideWhenUsed="1"/>
-    <w:lsdException w:name="Body Text First Indent 2" w:semiHidden="1" w:unhideWhenUsed="1"/>
-    <w:lsdException w:name="Note Heading" w:semiHidden="1" w:unhideWhenUsed="1"/>
-    <w:lsdException w:name="Body Text 2" w:semiHidden="1" w:unhideWhenUsed="1"/>
-    <w:lsdException w:name="Body Text 3" w:semiHidden="1" w:unhideWhenUsed="1"/>
-    <w:lsdException w:name="Body Text Indent 2" w:semiHidden="1" w:unhideWhenUsed="1"/>
-    <w:lsdException w:name="Body Text Indent 3" w:semiHidden="1" w:unhideWhenUsed="1"/>
-    <w:lsdException w:name="Block Text" w:semiHidden="1" w:unhideWhenUsed="1"/>
-    <w:lsdException w:name="Hyperlink" w:semiHidden="1" w:unhideWhenUsed="1"/>
-    <w:lsdException w:name="FollowedHyperlink" w:semiHidden="1" w:unhideWhenUsed="1"/>
-    <w:lsdException w:name="Strong" w:uiPriority="22" w:qFormat="1"/>
-    <w:lsdException w:name="Emphasis" w:uiPriority="20" w:qFormat="1"/>
-    <w:lsdException w:name="Document Map" w:semiHidden="1" w:unhideWhenUsed="1"/>
-    <w:lsdException w:name="Plain Text" w:semiHidden="1" w:unhideWhenUsed="1"/>
-    <w:lsdException w:name="E-mail Signature" w:semiHidden="1" w:unhideWhenUsed="1"/>
-    <w:lsdException w:name="HTML Top of Form" w:semiHidden="1" w:unhideWhenUsed="1"/>
-    <w:lsdException w:name="HTML Bottom of Form" w:semiHidden="1" w:unhideWhenUsed="1"/>
-    <w:lsdException w:name="Normal (Web)" w:semiHidden="1" w:unhideWhenUsed="1"/>
-    <w:lsdException w:name="HTML Acronym" w:semiHidden="1" w:unhideWhenUsed="1"/>
-    <w:lsdException w:name="HTML Address" w:semiHidden="1" w:unhideWhenUsed="1"/>
-    <w:lsdException w:name="HTML Cite" w:semiHidden="1" w:unhideWhenUsed="1"/>
-    <w:lsdException w:name="HTML Code" w:semiHidden="1" w:unhideWhenUsed="1"/>
-    <w:lsdException w:name="HTML Definition" w:semiHidden="1" w:unhideWhenUsed="1"/>
-    <w:lsdException w:name="HTML Keyboard" w:semiHidden="1" w:unhideWhenUsed="1"/>
-    <w:lsdException w:name="HTML Preformatted" w:semiHidden="1" w:unhideWhenUsed="1"/>
-    <w:lsdException w:name="HTML Sample" w:semiHidden="1" w:unhideWhenUsed="1"/>
-    <w:lsdException w:name="HTML Typewriter" w:semiHidden="1" w:unhideWhenUsed="1"/>
-    <w:lsdException w:name="HTML Variable" w:semiHidden="1" w:unhideWhenUsed="1"/>
-    <w:lsdException w:name="Normal Table" w:semiHidden="1" w:unhideWhenUsed="1"/>
-    <w:lsdException w:name="annotation subject" w:semiHidden="1" w:unhideWhenUsed="1"/>
-    <w:lsdException w:name="No List" w:semiHidden="1" w:unhideWhenUsed="1"/>
-    <w:lsdException w:name="Outline List 1" w:semiHidden="1" w:unhideWhenUsed="1"/>
-    <w:lsdException w:name="Outline List 2" w:semiHidden="1" w:unhideWhenUsed="1"/>
-    <w:lsdException w:name="Outline List 3" w:semiHidden="1" w:unhideWhenUsed="1"/>
-    <w:lsdException w:name="Table Simple 1" w:semiHidden="1" w:unhideWhenUsed="1"/>
-    <w:lsdException w:name="Table Simple 2" w:semiHidden="1" w:unhideWhenUsed="1"/>
-    <w:lsdException w:name="Table Simple 3" w:semiHidden="1" w:unhideWhenUsed="1"/>
-    <w:lsdException w:name="Table Classic 1" w:semiHidden="1" w:unhideWhenUsed="1"/>
-    <w:lsdException w:name="Table Classic 2" w:semiHidden="1" w:unhideWhenUsed="1"/>
-    <w:lsdException w:name="Table Classic 3" w:semiHidden="1" w:unhideWhenUsed="1"/>
-    <w:lsdException w:name="Table Classic 4" w:semiHidden="1" w:unhideWhenUsed="1"/>
-    <w:lsdException w:name="Table Colorful 1" w:semiHidden="1" w:unhideWhenUsed="1"/>
-    <w:lsdException w:name="Table Colorful 2" w:semiHidden="1" w:unhideWhenUsed="1"/>
-    <w:lsdException w:name="Table Colorful 3" w:semiHidden="1" w:unhideWhenUsed="1"/>
-    <w:lsdException w:name="Table Columns 1" w:semiHidden="1" w:unhideWhenUsed="1"/>
-    <w:lsdException w:name="Table Columns 2" w:semiHidden="1" w:unhideWhenUsed="1"/>
-    <w:lsdException w:name="Table Columns 3" w:semiHidden="1" w:unhideWhenUsed="1"/>
-    <w:lsdException w:name="Table Columns 4" w:semiHidden="1" w:unhideWhenUsed="1"/>
-    <w:lsdException w:name="Table Columns 5" w:semiHidden="1" w:unhideWhenUsed="1"/>
-    <w:lsdException w:name="Table Grid 1" w:semiHidden="1" w:unhideWhenUsed="1"/>
-    <w:lsdException w:name="Table Grid 2" w:semiHidden="1" w:unhideWhenUsed="1"/>
-    <w:lsdException w:name="Table Grid 3" w:semiHidden="1" w:unhideWhenUsed="1"/>
-    <w:lsdException w:name="Table Grid 4" w:semiHidden="1" w:unhideWhenUsed="1"/>
-    <w:lsdException w:name="Table Grid 5" w:semiHidden="1" w:unhideWhenUsed="1"/>
-    <w:lsdException w:name="Table Grid 6" w:semiHidden="1" w:unhideWhenUsed="1"/>
-    <w:lsdException w:name="Table Grid 7" w:semiHidden="1" w:unhideWhenUsed="1"/>
-    <w:lsdException w:name="Table Grid 8" w:semiHidden="1" w:unhideWhenUsed="1"/>
-    <w:lsdException w:name="Table List 1" w:semiHidden="1" w:unhideWhenUsed="1"/>
-    <w:lsdException w:name="Table List 2" w:semiHidden="1" w:unhideWhenUsed="1"/>
-    <w:lsdException w:name="Table List 3" w:semiHidden="1" w:unhideWhenUsed="1"/>
-    <w:lsdException w:name="Table List 4" w:semiHidden="1" w:unhideWhenUsed="1"/>
-    <w:lsdException w:name="Table List 5" w:semiHidden="1" w:unhideWhenUsed="1"/>
-    <w:lsdException w:name="Table List 6" w:semiHidden="1" w:unhideWhenUsed="1"/>
-    <w:lsdException w:name="Table List 7" w:semiHidden="1" w:unhideWhenUsed="1"/>
-    <w:lsdException w:name="Table List 8" w:semiHidden="1" w:unhideWhenUsed="1"/>
-    <w:lsdException w:name="Table 3D effects 1" w:semiHidden="1" w:unhideWhenUsed="1"/>
-    <w:lsdException w:name="Table 3D effects 2" w:semiHidden="1" w:unhideWhenUsed="1"/>
-    <w:lsdException w:name="Table 3D effects 3" w:semiHidden="1" w:unhideWhenUsed="1"/>
-    <w:lsdException w:name="Table Contemporary" w:semiHidden="1" w:unhideWhenUsed="1"/>
-    <w:lsdException w:name="Table Elegant" w:semiHidden="1" w:unhideWhenUsed="1"/>
-    <w:lsdException w:name="Table Professional" w:semiHidden="1" w:unhideWhenUsed="1"/>
-    <w:lsdException w:name="Table Subtle 1" w:semiHidden="1" w:unhideWhenUsed="1"/>
-    <w:lsdException w:name="Table Subtle 2" w:semiHidden="1" w:unhideWhenUsed="1"/>
-    <w:lsdException w:name="Table Web 1" w:semiHidden="1" w:unhideWhenUsed="1"/>
-    <w:lsdException w:name="Table Web 2" w:semiHidden="1" w:unhideWhenUsed="1"/>
-    <w:lsdException w:name="Table Web 3" w:semiHidden="1" w:unhideWhenUsed="1"/>
-    <w:lsdException w:name="Balloon Text" w:semiHidden="1" w:unhideWhenUsed="1"/>
-    <w:lsdException w:name="Table Grid" w:uiPriority="39"/>
-    <w:lsdException w:name="Table Theme" w:semiHidden="1" w:unhideWhenUsed="1"/>
-    <w:lsdException w:name="Placeholder Text" w:semiHidden="1"/>
-    <w:lsdException w:name="No Spacing" w:uiPriority="1" w:qFormat="1"/>
-    <w:lsdException w:name="Light Shading" w:uiPriority="60"/>
-    <w:lsdException w:name="Light List" w:uiPriority="61"/>
-    <w:lsdException w:name="Light Grid" w:uiPriority="62"/>
-    <w:lsdException w:name="Medium Shading 1" w:uiPriority="63"/>
-    <w:lsdException w:name="Medium Shading 2" w:uiPriority="64"/>
-    <w:lsdException w:name="Medium List 1" w:uiPriority="65"/>
-    <w:lsdException w:name="Medium List 2" w:uiPriority="66"/>
-    <w:lsdException w:name="Medium Grid 1" w:uiPriority="67"/>
-    <w:lsdException w:name="Medium Grid 2" w:uiPriority="68"/>
-    <w:lsdException w:name="Medium Grid 3" w:uiPriority="69"/>
-    <w:lsdException w:name="Dark List" w:uiPriority="70"/>
-    <w:lsdException w:name="Colorful Shading" w:uiPriority="71"/>
-    <w:lsdException w:name="Colorful List" w:uiPriority="72"/>
-    <w:lsdException w:name="Colorful Grid" w:uiPriority="73"/>
-    <w:lsdException w:name="Light Shading Accent 1" w:uiPriority="60"/>
-    <w:lsdException w:name="Light List Accent 1" w:uiPriority="61"/>
-    <w:lsdException w:name="Light Grid Accent 1" w:uiPriority="62"/>
-    <w:lsdException w:name="Medium Shading 1 Accent 1" w:uiPriority="63"/>
-    <w:lsdException w:name="Medium Shading 2 Accent 1" w:uiPriority="64"/>
-    <w:lsdException w:name="Medium List 1 Accent 1" w:uiPriority="65"/>
-    <w:lsdException w:name="Revision" w:semiHidden="1"/>
-    <w:lsdException w:name="List Paragraph" w:uiPriority="34" w:qFormat="1"/>
-    <w:lsdException w:name="Quote" w:uiPriority="29" w:qFormat="1"/>
-    <w:lsdException w:name="Intense Quote" w:uiPriority="30" w:qFormat="1"/>
-    <w:lsdException w:name="Medium List 2 Accent 1" w:uiPriority="66"/>
-    <w:lsdException w:name="Medium Grid 1 Accent 1" w:uiPriority="67"/>
-    <w:lsdException w:name="Medium Grid 2 Accent 1" w:uiPriority="68"/>
-    <w:lsdException w:name="Medium Grid 3 Accent 1" w:uiPriority="69"/>
-    <w:lsdException w:name="Dark List Accent 1" w:uiPriority="70"/>
-    <w:lsdException w:name="Colorful Shading Accent 1" w:uiPriority="71"/>
-    <w:lsdException w:name="Colorful List Accent 1" w:uiPriority="72"/>
-    <w:lsdException w:name="Colorful Grid Accent 1" w:uiPriority="73"/>
-    <w:lsdException w:name="Light Shading Accent 2" w:uiPriority="60"/>
-    <w:lsdException w:name="Light List Accent 2" w:uiPriority="61"/>
-    <w:lsdException w:name="Light Grid Accent 2" w:uiPriority="62"/>
-    <w:lsdException w:name="Medium Shading 1 Accent 2" w:uiPriority="63"/>
-    <w:lsdException w:name="Medium Shading 2 Accent 2" w:uiPriority="64"/>
-    <w:lsdException w:name="Medium List 1 Accent 2" w:uiPriority="65"/>
-    <w:lsdException w:name="Medium List 2 Accent 2" w:uiPriority="66"/>
-    <w:lsdException w:name="Medium Grid 1 Accent 2" w:uiPriority="67"/>
-    <w:lsdException w:name="Medium Grid 2 Accent 2" w:uiPriority="68"/>
-    <w:lsdException w:name="Medium Grid 3 Accent 2" w:uiPriority="69"/>
-    <w:lsdException w:name="Dark List Accent 2" w:uiPriority="70"/>
-    <w:lsdException w:name="Colorful Shading Accent 2" w:uiPriority="71"/>
-    <w:lsdException w:name="Colorful List Accent 2" w:uiPriority="72"/>
-    <w:lsdException w:name="Colorful Grid Accent 2" w:uiPriority="73"/>
-    <w:lsdException w:name="Light Shading Accent 3" w:uiPriority="60"/>
-    <w:lsdException w:name="Light List Accent 3" w:uiPriority="61"/>
-    <w:lsdException w:name="Light Grid Accent 3" w:uiPriority="62"/>
-    <w:lsdException w:name="Medium Shading 1 Accent 3" w:uiPriority="63"/>
-    <w:lsdException w:name="Medium Shading 2 Accent 3" w:uiPriority="64"/>
-    <w:lsdException w:name="Medium List 1 Accent 3" w:uiPriority="65"/>
-    <w:lsdException w:name="Medium List 2 Accent 3" w:uiPriority="66"/>
-    <w:lsdException w:name="Medium Grid 1 Accent 3" w:uiPriority="67"/>
-    <w:lsdException w:name="Medium Grid 2 Accent 3" w:uiPriority="68"/>
-    <w:lsdException w:name="Medium Grid 3 Accent 3" w:uiPriority="69"/>
-    <w:lsdException w:name="Dark List Accent 3" w:uiPriority="70"/>
-    <w:lsdException w:name="Colorful Shading Accent 3" w:uiPriority="71"/>
-    <w:lsdException w:name="Colorful List Accent 3" w:uiPriority="72"/>
-    <w:lsdException w:name="Colorful Grid Accent 3" w:uiPriority="73"/>
-    <w:lsdException w:name="Light Shading Accent 4" w:uiPriority="60"/>
-    <w:lsdException w:name="Light List Accent 4" w:uiPriority="61"/>
-    <w:lsdException w:name="Light Grid Accent 4" w:uiPriority="62"/>
-    <w:lsdException w:name="Medium Shading 1 Accent 4" w:uiPriority="63"/>
-    <w:lsdException w:name="Medium Shading 2 Accent 4" w:uiPriority="64"/>
-    <w:lsdException w:name="Medium List 1 Accent 4" w:uiPriority="65"/>
-    <w:lsdException w:name="Medium List 2 Accent 4" w:uiPriority="66"/>
-    <w:lsdException w:name="Medium Grid 1 Accent 4" w:uiPriority="67"/>
-    <w:lsdException w:name="Medium Grid 2 Accent 4" w:uiPriority="68"/>
-    <w:lsdException w:name="Medium Grid 3 Accent 4" w:uiPriority="69"/>
-    <w:lsdException w:name="Dark List Accent 4" w:uiPriority="70"/>
-    <w:lsdException w:name="Colorful Shading Accent 4" w:uiPriority="71"/>
-    <w:lsdException w:name="Colorful List Accent 4" w:uiPriority="72"/>
-    <w:lsdException w:name="Colorful Grid Accent 4" w:uiPriority="73"/>
-    <w:lsdException w:name="Light Shading Accent 5" w:uiPriority="60"/>
-    <w:lsdException w:name="Light List Accent 5" w:uiPriority="61"/>
-    <w:lsdException w:name="Light Grid Accent 5" w:uiPriority="62"/>
-    <w:lsdException w:name="Medium Shading 1 Accent 5" w:uiPriority="63"/>
-    <w:lsdException w:name="Medium Shading 2 Accent 5" w:uiPriority="64"/>
-    <w:lsdException w:name="Medium List 1 Accent 5" w:uiPriority="65"/>
-    <w:lsdException w:name="Medium List 2 Accent 5" w:uiPriority="66"/>
-    <w:lsdException w:name="Medium Grid 1 Accent 5" w:uiPriority="67"/>
-    <w:lsdException w:name="Medium Grid 2 Accent 5" w:uiPriority="68"/>
-    <w:lsdException w:name="Medium Grid 3 Accent 5" w:uiPriority="69"/>
-    <w:lsdException w:name="Dark List Accent 5" w:uiPriority="70"/>
-    <w:lsdException w:name="Colorful Shading Accent 5" w:uiPriority="71"/>
-    <w:lsdException w:name="Colorful List Accent 5" w:uiPriority="72"/>
-    <w:lsdException w:name="Colorful Grid Accent 5" w:uiPriority="73"/>
-    <w:lsdException w:name="Light Shading Accent 6" w:uiPriority="60"/>
-    <w:lsdException w:name="Light List Accent 6" w:uiPriority="61"/>
-    <w:lsdException w:name="Light Grid Accent 6" w:uiPriority="62"/>
-    <w:lsdException w:name="Medium Shading 1 Accent 6" w:uiPriority="63"/>
-    <w:lsdException w:name="Medium Shading 2 Accent 6" w:uiPriority="64"/>
-    <w:lsdException w:name="Medium List 1 Accent 6" w:uiPriority="65"/>
-    <w:lsdException w:name="Medium List 2 Accent 6" w:uiPriority="66"/>
-    <w:lsdException w:name="Medium Grid 1 Accent 6" w:uiPriority="67"/>
-    <w:lsdException w:name="Medium Grid 2 Accent 6" w:uiPriority="68"/>
-    <w:lsdException w:name="Medium Grid 3 Accent 6" w:uiPriority="69"/>
-    <w:lsdException w:name="Dark List Accent 6" w:uiPriority="70"/>
-    <w:lsdException w:name="Colorful Shading Accent 6" w:uiPriority="71"/>
-    <w:lsdException w:name="Colorful List Accent 6" w:uiPriority="72"/>
-    <w:lsdException w:name="Colorful Grid Accent 6" w:uiPriority="73"/>
-    <w:lsdException w:name="Subtle Emphasis" w:uiPriority="19" w:qFormat="1"/>
-    <w:lsdException w:name="Intense Emphasis" w:uiPriority="21" w:qFormat="1"/>
-    <w:lsdException w:name="Subtle Reference" w:uiPriority="31" w:qFormat="1"/>
-    <w:lsdException w:name="Intense Reference" w:uiPriority="32" w:qFormat="1"/>
-    <w:lsdException w:name="Book Title" w:uiPriority="33" w:qFormat="1"/>
-    <w:lsdException w:name="Bibliography" w:semiHidden="1" w:uiPriority="37" w:unhideWhenUsed="1"/>
-    <w:lsdException w:name="TOC Heading" w:semiHidden="1" w:uiPriority="39" w:unhideWhenUsed="1" w:qFormat="1"/>
-    <w:lsdException w:name="Plain Table 1" w:uiPriority="41"/>
-    <w:lsdException w:name="Plain Table 2" w:uiPriority="42"/>
-    <w:lsdException w:name="Plain Table 3" w:uiPriority="43"/>
-    <w:lsdException w:name="Plain Table 4" w:uiPriority="44"/>
-    <w:lsdException w:name="Plain Table 5" w:uiPriority="45"/>
-    <w:lsdException w:name="Grid Table Light" w:uiPriority="40"/>
-    <w:lsdException w:name="Grid Table 1 Light" w:uiPriority="46"/>
-    <w:lsdException w:name="Grid Table 2" w:uiPriority="47"/>
-    <w:lsdException w:name="Grid Table 3" w:uiPriority="48"/>
-    <w:lsdException w:name="Grid Table 4" w:uiPriority="49"/>
-    <w:lsdException w:name="Grid Table 5 Dark" w:uiPriority="50"/>
-    <w:lsdException w:name="Grid Table 6 Colorful" w:uiPriority="51"/>
-    <w:lsdException w:name="Grid Table 7 Colorful" w:uiPriority="52"/>
-    <w:lsdException w:name="Grid Table 1 Light Accent 1" w:uiPriority="46"/>
-    <w:lsdException w:name="Grid Table 2 Accent 1" w:uiPriority="47"/>
-    <w:lsdException w:name="Grid Table 3 Accent 1" w:uiPriority="48"/>
-    <w:lsdException w:name="Grid Table 4 Accent 1" w:uiPriority="49"/>
-    <w:lsdException w:name="Grid Table 5 Dark Accent 1" w:uiPriority="50"/>
-    <w:lsdException w:name="Grid Table 6 Colorful Accent 1" w:uiPriority="51"/>
-    <w:lsdException w:name="Grid Table 7 Colorful Accent 1" w:uiPriority="52"/>
-    <w:lsdException w:name="Grid Table 1 Light Accent 2" w:uiPriority="46"/>
-    <w:lsdException w:name="Grid Table 2 Accent 2" w:uiPriority="47"/>
-    <w:lsdException w:name="Grid Table 3 Accent 2" w:uiPriority="48"/>
-    <w:lsdException w:name="Grid Table 4 Accent 2" w:uiPriority="49"/>
-    <w:lsdException w:name="Grid Table 5 Dark Accent 2" w:uiPriority="50"/>
-    <w:lsdException w:name="Grid Table 6 Colorful Accent 2" w:uiPriority="51"/>
-    <w:lsdException w:name="Grid Table 7 Colorful Accent 2" w:uiPriority="52"/>
-    <w:lsdException w:name="Grid Table 1 Light Accent 3" w:uiPriority="46"/>
-    <w:lsdException w:name="Grid Table 2 Accent 3" w:uiPriority="47"/>
-    <w:lsdException w:name="Grid Table 3 Accent 3" w:uiPriority="48"/>
-    <w:lsdException w:name="Grid Table 4 Accent 3" w:uiPriority="49"/>
-    <w:lsdException w:name="Grid Table 5 Dark Accent 3" w:uiPriority="50"/>
-    <w:lsdException w:name="Grid Table 6 Colorful Accent 3" w:uiPriority="51"/>
-    <w:lsdException w:name="Grid Table 7 Colorful Accent 3" w:uiPriority="52"/>
-    <w:lsdException w:name="Grid Table 1 Light Accent 4" w:uiPriority="46"/>
-    <w:lsdException w:name="Grid Table 2 Accent 4" w:uiPriority="47"/>
-    <w:lsdException w:name="Grid Table 3 Accent 4" w:uiPriority="48"/>
-    <w:lsdException w:name="Grid Table 4 Accent 4" w:uiPriority="49"/>
-    <w:lsdException w:name="Grid Table 5 Dark Accent 4" w:uiPriority="50"/>
-    <w:lsdException w:name="Grid Table 6 Colorful Accent 4" w:uiPriority="51"/>
-    <w:lsdException w:name="Grid Table 7 Colorful Accent 4" w:uiPriority="52"/>
-    <w:lsdException w:name="Grid Table 1 Light Accent 5" w:uiPriority="46"/>
-    <w:lsdException w:name="Grid Table 2 Accent 5" w:uiPriority="47"/>
-    <w:lsdException w:name="Grid Table 3 Accent 5" w:uiPriority="48"/>
-    <w:lsdException w:name="Grid Table 4 Accent 5" w:uiPriority="49"/>
-    <w:lsdException w:name="Grid Table 5 Dark Accent 5" w:uiPriority="50"/>
-    <w:lsdException w:name="Grid Table 6 Colorful Accent 5" w:uiPriority="51"/>
-    <w:lsdException w:name="Grid Table 7 Colorful Accent 5" w:uiPriority="52"/>
-    <w:lsdException w:name="Grid Table 1 Light Accent 6" w:uiPriority="46"/>
-    <w:lsdException w:name="Grid Table 2 Accent 6" w:uiPriority="47"/>
-    <w:lsdException w:name="Grid Table 3 Accent 6" w:uiPriority="48"/>
-    <w:lsdException w:name="Grid Table 4 Accent 6" w:uiPriority="49"/>
-    <w:lsdException w:name="Grid Table 5 Dark Accent 6" w:uiPriority="50"/>
-    <w:lsdException w:name="Grid Table 6 Colorful Accent 6" w:uiPriority="51"/>
-    <w:lsdException w:name="Grid Table 7 Colorful Accent 6" w:uiPriority="52"/>
-    <w:lsdException w:name="List Table 1 Light" w:uiPriority="46"/>
-    <w:lsdException w:name="List Table 2" w:uiPriority="47"/>
-    <w:lsdException w:name="List Table 3" w:uiPriority="48"/>
-    <w:lsdException w:name="List Table 4" w:uiPriority="49"/>
-    <w:lsdException w:name="List Table 5 Dark" w:uiPriority="50"/>
-    <w:lsdException w:name="List Table 6 Colorful" w:uiPriority="51"/>
-    <w:lsdException w:name="List Table 7 Colorful" w:uiPriority="52"/>
-    <w:lsdException w:name="List Table 1 Light Accent 1" w:uiPriority="46"/>
-    <w:lsdException w:name="List Table 2 Accent 1" w:uiPriority="47"/>
-    <w:lsdException w:name="List Table 3 Accent 1" w:uiPriority="48"/>
-    <w:lsdException w:name="List Table 4 Accent 1" w:uiPriority="49"/>
-    <w:lsdException w:name="List Table 5 Dark Accent 1" w:uiPriority="50"/>
-    <w:lsdException w:name="List Table 6 Colorful Accent 1" w:uiPriority="51"/>
-    <w:lsdException w:name="List Table 7 Colorful Accent 1" w:uiPriority="52"/>
-    <w:lsdException w:name="List Table 1 Light Accent 2" w:uiPriority="46"/>
-    <w:lsdException w:name="List Table 2 Accent 2" w:uiPriority="47"/>
-    <w:lsdException w:name="List Table 3 Accent 2" w:uiPriority="48"/>
-    <w:lsdException w:name="List Table 4 Accent 2" w:uiPriority="49"/>
-    <w:lsdException w:name="List Table 5 Dark Accent 2" w:uiPriority="50"/>
-    <w:lsdException w:name="List Table 6 Colorful Accent 2" w:uiPriority="51"/>
-    <w:lsdException w:name="List Table 7 Colorful Accent 2" w:uiPriority="52"/>
-    <w:lsdException w:name="List Table 1 Light Accent 3" w:uiPriority="46"/>
-    <w:lsdException w:name="List Table 2 Accent 3" w:uiPriority="47"/>
-    <w:lsdException w:name="List Table 3 Accent 3" w:uiPriority="48"/>
-    <w:lsdException w:name="List Table 4 Accent 3" w:uiPriority="49"/>
-    <w:lsdException w:name="List Table 5 Dark Accent 3" w:uiPriority="50"/>
-    <w:lsdException w:name="List Table 6 Colorful Accent 3" w:uiPriority="51"/>
-    <w:lsdException w:name="List Table 7 Colorful Accent 3" w:uiPriority="52"/>
-    <w:lsdException w:name="List Table 1 Light Accent 4" w:uiPriority="46"/>
-    <w:lsdException w:name="List Table 2 Accent 4" w:uiPriority="47"/>
-    <w:lsdException w:name="List Table 3 Accent 4" w:uiPriority="48"/>
-    <w:lsdException w:name="List Table 4 Accent 4" w:uiPriority="49"/>
-    <w:lsdException w:name="List Table 5 Dark Accent 4" w:uiPriority="50"/>
-    <w:lsdException w:name="List Table 6 Colorful Accent 4" w:uiPriority="51"/>
-    <w:lsdException w:name="List Table 7 Colorful Accent 4" w:uiPriority="52"/>
-    <w:lsdException w:name="List Table 1 Light Accent 5" w:uiPriority="46"/>
-    <w:lsdException w:name="List Table 2 Accent 5" w:uiPriority="47"/>
-    <w:lsdException w:name="List Table 3 Accent 5" w:uiPriority="48"/>
-    <w:lsdException w:name="List Table 4 Accent 5" w:uiPriority="49"/>
-    <w:lsdException w:name="List Table 5 Dark Accent 5" w:uiPriority="50"/>
-    <w:lsdException w:name="List Table 6 Colorful Accent 5" w:uiPriority="51"/>
-    <w:lsdException w:name="List Table 7 Colorful Accent 5" w:uiPriority="52"/>
-    <w:lsdException w:name="List Table 1 Light Accent 6" w:uiPriority="46"/>
-    <w:lsdException w:name="List Table 2 Accent 6" w:uiPriority="47"/>
-    <w:lsdException w:name="List Table 3 Accent 6" w:uiPriority="48"/>
-    <w:lsdException w:name="List Table 4 Accent 6" w:uiPriority="49"/>
-    <w:lsdException w:name="List Table 5 Dark Accent 6" w:uiPriority="50"/>
-    <w:lsdException w:name="List Table 6 Colorful Accent 6" w:uiPriority="51"/>
-    <w:lsdException w:name="List Table 7 Colorful Accent 6" w:uiPriority="52"/>
+  <w:latentStyles w:defLockedState="0" w:defUIPriority="99" w:defSemiHidden="1" w:defUnhideWhenUsed="1" w:defQFormat="0" w:count="267">
+    <w:lsdException w:name="Normal" w:semiHidden="0" w:uiPriority="0" w:unhideWhenUsed="0" w:qFormat="1"/>
+    <w:lsdException w:name="heading 1" w:semiHidden="0" w:uiPriority="9" w:unhideWhenUsed="0" w:qFormat="1"/>
+    <w:lsdException w:name="heading 2" w:uiPriority="9" w:qFormat="1"/>
+    <w:lsdException w:name="heading 3" w:uiPriority="9" w:qFormat="1"/>
+    <w:lsdException w:name="heading 4" w:uiPriority="9" w:qFormat="1"/>
+    <w:lsdException w:name="heading 5" w:uiPriority="9" w:qFormat="1"/>
+    <w:lsdException w:name="heading 6" w:uiPriority="9" w:qFormat="1"/>
+    <w:lsdException w:name="heading 7" w:uiPriority="9" w:qFormat="1"/>
+    <w:lsdException w:name="heading 8" w:uiPriority="9" w:qFormat="1"/>
+    <w:lsdException w:name="heading 9" w:uiPriority="9" w:qFormat="1"/>
+    <w:lsdException w:name="toc 1" w:uiPriority="39"/>
+    <w:lsdException w:name="toc 2" w:uiPriority="39"/>
+    <w:lsdException w:name="toc 3" w:uiPriority="39"/>
+    <w:lsdException w:name="toc 4" w:uiPriority="39"/>
+    <w:lsdException w:name="toc 5" w:uiPriority="39"/>
+    <w:lsdException w:name="toc 6" w:uiPriority="39"/>
+    <w:lsdException w:name="toc 7" w:uiPriority="39"/>
+    <w:lsdException w:name="toc 8" w:uiPriority="39"/>
+    <w:lsdException w:name="toc 9" w:uiPriority="39"/>
+    <w:lsdException w:name="caption" w:uiPriority="35" w:qFormat="1"/>
+    <w:lsdException w:name="Title" w:semiHidden="0" w:uiPriority="10" w:unhideWhenUsed="0" w:qFormat="1"/>
+    <w:lsdException w:name="Default Paragraph Font" w:uiPriority="1"/>
+    <w:lsdException w:name="Subtitle" w:semiHidden="0" w:uiPriority="11" w:unhideWhenUsed="0" w:qFormat="1"/>
+    <w:lsdException w:name="Strong" w:semiHidden="0" w:uiPriority="22" w:unhideWhenUsed="0" w:qFormat="1"/>
+    <w:lsdException w:name="Emphasis" w:semiHidden="0" w:uiPriority="20" w:unhideWhenUsed="0" w:qFormat="1"/>
+    <w:lsdException w:name="Table Grid" w:semiHidden="0" w:uiPriority="39" w:unhideWhenUsed="0"/>
+    <w:lsdException w:name="Placeholder Text" w:unhideWhenUsed="0"/>
+    <w:lsdException w:name="No Spacing" w:semiHidden="0" w:uiPriority="1" w:unhideWhenUsed="0" w:qFormat="1"/>
+    <w:lsdException w:name="Light Shading" w:semiHidden="0" w:uiPriority="60" w:unhideWhenUsed="0"/>
+    <w:lsdException w:name="Light List" w:semiHidden="0" w:uiPriority="61" w:unhideWhenUsed="0"/>
+    <w:lsdException w:name="Light Grid" w:semiHidden="0" w:uiPriority="62" w:unhideWhenUsed="0"/>
+    <w:lsdException w:name="Medium Shading 1" w:semiHidden="0" w:uiPriority="63" w:unhideWhenUsed="0"/>
+    <w:lsdException w:name="Medium Shading 2" w:semiHidden="0" w:uiPriority="64" w:unhideWhenUsed="0"/>
+    <w:lsdException w:name="Medium List 1" w:semiHidden="0" w:uiPriority="65" w:unhideWhenUsed="0"/>
+    <w:lsdException w:name="Medium List 2" w:semiHidden="0" w:uiPriority="66" w:unhideWhenUsed="0"/>
+    <w:lsdException w:name="Medium Grid 1" w:semiHidden="0" w:uiPriority="67" w:unhideWhenUsed="0"/>
+    <w:lsdException w:name="Medium Grid 2" w:semiHidden="0" w:uiPriority="68" w:unhideWhenUsed="0"/>
+    <w:lsdException w:name="Medium Grid 3" w:semiHidden="0" w:uiPriority="69" w:unhideWhenUsed="0"/>
+    <w:lsdException w:name="Dark List" w:semiHidden="0" w:uiPriority="70" w:unhideWhenUsed="0"/>
+    <w:lsdException w:name="Colorful Shading" w:semiHidden="0" w:uiPriority="71" w:unhideWhenUsed="0"/>
+    <w:lsdException w:name="Colorful List" w:semiHidden="0" w:uiPriority="72" w:unhideWhenUsed="0"/>
+    <w:lsdException w:name="Colorful Grid" w:semiHidden="0" w:uiPriority="73" w:unhideWhenUsed="0"/>
+    <w:lsdException w:name="Light Shading Accent 1" w:semiHidden="0" w:uiPriority="60" w:unhideWhenUsed="0"/>
+    <w:lsdException w:name="Light List Accent 1" w:semiHidden="0" w:uiPriority="61" w:unhideWhenUsed="0"/>
+    <w:lsdException w:name="Light Grid Accent 1" w:semiHidden="0" w:uiPriority="62" w:unhideWhenUsed="0"/>
+    <w:lsdException w:name="Medium Shading 1 Accent 1" w:semiHidden="0" w:uiPriority="63" w:unhideWhenUsed="0"/>
+    <w:lsdException w:name="Medium Shading 2 Accent 1" w:semiHidden="0" w:uiPriority="64" w:unhideWhenUsed="0"/>
+    <w:lsdException w:name="Medium List 1 Accent 1" w:semiHidden="0" w:uiPriority="65" w:unhideWhenUsed="0"/>
+    <w:lsdException w:name="Revision" w:unhideWhenUsed="0"/>
+    <w:lsdException w:name="List Paragraph" w:semiHidden="0" w:uiPriority="34" w:unhideWhenUsed="0" w:qFormat="1"/>
+    <w:lsdException w:name="Quote" w:semiHidden="0" w:uiPriority="29" w:unhideWhenUsed="0" w:qFormat="1"/>
+    <w:lsdException w:name="Intense Quote" w:semiHidden="0" w:uiPriority="30" w:unhideWhenUsed="0" w:qFormat="1"/>
+    <w:lsdException w:name="Medium List 2 Accent 1" w:semiHidden="0" w:uiPriority="66" w:unhideWhenUsed="0"/>
+    <w:lsdException w:name="Medium Grid 1 Accent 1" w:semiHidden="0" w:uiPriority="67" w:unhideWhenUsed="0"/>
+    <w:lsdException w:name="Medium Grid 2 Accent 1" w:semiHidden="0" w:uiPriority="68" w:unhideWhenUsed="0"/>
+    <w:lsdException w:name="Medium Grid 3 Accent 1" w:semiHidden="0" w:uiPriority="69" w:unhideWhenUsed="0"/>
+    <w:lsdException w:name="Dark List Accent 1" w:semiHidden="0" w:uiPriority="70" w:unhideWhenUsed="0"/>
+    <w:lsdException w:name="Colorful Shading Accent 1" w:semiHidden="0" w:uiPriority="71" w:unhideWhenUsed="0"/>
+    <w:lsdException w:name="Colorful List Accent 1" w:semiHidden="0" w:uiPriority="72" w:unhideWhenUsed="0"/>
+    <w:lsdException w:name="Colorful Grid Accent 1" w:semiHidden="0" w:uiPriority="73" w:unhideWhenUsed="0"/>
+    <w:lsdException w:name="Light Shading Accent 2" w:semiHidden="0" w:uiPriority="60" w:unhideWhenUsed="0"/>
+    <w:lsdException w:name="Light List Accent 2" w:semiHidden="0" w:uiPriority="61" w:unhideWhenUsed="0"/>
+    <w:lsdException w:name="Light Grid Accent 2" w:semiHidden="0" w:uiPriority="62" w:unhideWhenUsed="0"/>
+    <w:lsdException w:name="Medium Shading 1 Accent 2" w:semiHidden="0" w:uiPriority="63" w:unhideWhenUsed="0"/>
+    <w:lsdException w:name="Medium Shading 2 Accent 2" w:semiHidden="0" w:uiPriority="64" w:unhideWhenUsed="0"/>
+    <w:lsdException w:name="Medium List 1 Accent 2" w:semiHidden="0" w:uiPriority="65" w:unhideWhenUsed="0"/>
+    <w:lsdException w:name="Medium List 2 Accent 2" w:semiHidden="0" w:uiPriority="66" w:unhideWhenUsed="0"/>
+    <w:lsdException w:name="Medium Grid 1 Accent 2" w:semiHidden="0" w:uiPriority="67" w:unhideWhenUsed="0"/>
+    <w:lsdException w:name="Medium Grid 2 Accent 2" w:semiHidden="0" w:uiPriority="68" w:unhideWhenUsed="0"/>
+    <w:lsdException w:name="Medium Grid 3 Accent 2" w:semiHidden="0" w:uiPriority="69" w:unhideWhenUsed="0"/>
+    <w:lsdException w:name="Dark List Accent 2" w:semiHidden="0" w:uiPriority="70" w:unhideWhenUsed="0"/>
+    <w:lsdException w:name="Colorful Shading Accent 2" w:semiHidden="0" w:uiPriority="71" w:unhideWhenUsed="0"/>
+    <w:lsdException w:name="Colorful List Accent 2" w:semiHidden="0" w:uiPriority="72" w:unhideWhenUsed="0"/>
+    <w:lsdException w:name="Colorful Grid Accent 2" w:semiHidden="0" w:uiPriority="73" w:unhideWhenUsed="0"/>
+    <w:lsdException w:name="Light Shading Accent 3" w:semiHidden="0" w:uiPriority="60" w:unhideWhenUsed="0"/>
+    <w:lsdException w:name="Light List Accent 3" w:semiHidden="0" w:uiPriority="61" w:unhideWhenUsed="0"/>
+    <w:lsdException w:name="Light Grid Accent 3" w:semiHidden="0" w:uiPriority="62" w:unhideWhenUsed="0"/>
+    <w:lsdException w:name="Medium Shading 1 Accent 3" w:semiHidden="0" w:uiPriority="63" w:unhideWhenUsed="0"/>
+    <w:lsdException w:name="Medium Shading 2 Accent 3" w:semiHidden="0" w:uiPriority="64" w:unhideWhenUsed="0"/>
+    <w:lsdException w:name="Medium List 1 Accent 3" w:semiHidden="0" w:uiPriority="65" w:unhideWhenUsed="0"/>
+    <w:lsdException w:name="Medium List 2 Accent 3" w:semiHidden="0" w:uiPriority="66" w:unhideWhenUsed="0"/>
+    <w:lsdException w:name="Medium Grid 1 Accent 3" w:semiHidden="0" w:uiPriority="67" w:unhideWhenUsed="0"/>
+    <w:lsdException w:name="Medium Grid 2 Accent 3" w:semiHidden="0" w:uiPriority="68" w:unhideWhenUsed="0"/>
+    <w:lsdException w:name="Medium Grid 3 Accent 3" w:semiHidden="0" w:uiPriority="69" w:unhideWhenUsed="0"/>
+    <w:lsdException w:name="Dark List Accent 3" w:semiHidden="0" w:uiPriority="70" w:unhideWhenUsed="0"/>
+    <w:lsdException w:name="Colorful Shading Accent 3" w:semiHidden="0" w:uiPriority="71" w:unhideWhenUsed="0"/>
+    <w:lsdException w:name="Colorful List Accent 3" w:semiHidden="0" w:uiPriority="72" w:unhideWhenUsed="0"/>
+    <w:lsdException w:name="Colorful Grid Accent 3" w:semiHidden="0" w:uiPriority="73" w:unhideWhenUsed="0"/>
+    <w:lsdException w:name="Light Shading Accent 4" w:semiHidden="0" w:uiPriority="60" w:unhideWhenUsed="0"/>
+    <w:lsdException w:name="Light List Accent 4" w:semiHidden="0" w:uiPriority="61" w:unhideWhenUsed="0"/>
+    <w:lsdException w:name="Light Grid Accent 4" w:semiHidden="0" w:uiPriority="62" w:unhideWhenUsed="0"/>
+    <w:lsdException w:name="Medium Shading 1 Accent 4" w:semiHidden="0" w:uiPriority="63" w:unhideWhenUsed="0"/>
+    <w:lsdException w:name="Medium Shading 2 Accent 4" w:semiHidden="0" w:uiPriority="64" w:unhideWhenUsed="0"/>
+    <w:lsdException w:name="Medium List 1 Accent 4" w:semiHidden="0" w:uiPriority="65" w:unhideWhenUsed="0"/>
+    <w:lsdException w:name="Medium List 2 Accent 4" w:semiHidden="0" w:uiPriority="66" w:unhideWhenUsed="0"/>
+    <w:lsdException w:name="Medium Grid 1 Accent 4" w:semiHidden="0" w:uiPriority="67" w:unhideWhenUsed="0"/>
+    <w:lsdException w:name="Medium Grid 2 Accent 4" w:semiHidden="0" w:uiPriority="68" w:unhideWhenUsed="0"/>
+    <w:lsdException w:name="Medium Grid 3 Accent 4" w:semiHidden="0" w:uiPriority="69" w:unhideWhenUsed="0"/>
+    <w:lsdException w:name="Dark List Accent 4" w:semiHidden="0" w:uiPriority="70" w:unhideWhenUsed="0"/>
+    <w:lsdException w:name="Colorful Shading Accent 4" w:semiHidden="0" w:uiPriority="71" w:unhideWhenUsed="0"/>
+    <w:lsdException w:name="Colorful List Accent 4" w:semiHidden="0" w:uiPriority="72" w:unhideWhenUsed="0"/>
+    <w:lsdException w:name="Colorful Grid Accent 4" w:semiHidden="0" w:uiPriority="73" w:unhideWhenUsed="0"/>
+    <w:lsdException w:name="Light Shading Accent 5" w:semiHidden="0" w:uiPriority="60" w:unhideWhenUsed="0"/>
+    <w:lsdException w:name="Light List Accent 5" w:semiHidden="0" w:uiPriority="61" w:unhideWhenUsed="0"/>
+    <w:lsdException w:name="Light Grid Accent 5" w:semiHidden="0" w:uiPriority="62" w:unhideWhenUsed="0"/>
+    <w:lsdException w:name="Medium Shading 1 Accent 5" w:semiHidden="0" w:uiPriority="63" w:unhideWhenUsed="0"/>
+    <w:lsdException w:name="Medium Shading 2 Accent 5" w:semiHidden="0" w:uiPriority="64" w:unhideWhenUsed="0"/>
+    <w:lsdException w:name="Medium List 1 Accent 5" w:semiHidden="0" w:uiPriority="65" w:unhideWhenUsed="0"/>
+    <w:lsdException w:name="Medium List 2 Accent 5" w:semiHidden="0" w:uiPriority="66" w:unhideWhenUsed="0"/>
+    <w:lsdException w:name="Medium Grid 1 Accent 5" w:semiHidden="0" w:uiPriority="67" w:unhideWhenUsed="0"/>
+    <w:lsdException w:name="Medium Grid 2 Accent 5" w:semiHidden="0" w:uiPriority="68" w:unhideWhenUsed="0"/>
+    <w:lsdException w:name="Medium Grid 3 Accent 5" w:semiHidden="0" w:uiPriority="69" w:unhideWhenUsed="0"/>
+    <w:lsdException w:name="Dark List Accent 5" w:semiHidden="0" w:uiPriority="70" w:unhideWhenUsed="0"/>
+    <w:lsdException w:name="Colorful Shading Accent 5" w:semiHidden="0" w:uiPriority="71" w:unhideWhenUsed="0"/>
+    <w:lsdException w:name="Colorful List Accent 5" w:semiHidden="0" w:uiPriority="72" w:unhideWhenUsed="0"/>
+    <w:lsdException w:name="Colorful Grid Accent 5" w:semiHidden="0" w:uiPriority="73" w:unhideWhenUsed="0"/>
+    <w:lsdException w:name="Light Shading Accent 6" w:semiHidden="0" w:uiPriority="60" w:unhideWhenUsed="0"/>
+    <w:lsdException w:name="Light List Accent 6" w:semiHidden="0" w:uiPriority="61" w:unhideWhenUsed="0"/>
+    <w:lsdException w:name="Light Grid Accent 6" w:semiHidden="0" w:uiPriority="62" w:unhideWhenUsed="0"/>
+    <w:lsdException w:name="Medium Shading 1 Accent 6" w:semiHidden="0" w:uiPriority="63" w:unhideWhenUsed="0"/>
+    <w:lsdException w:name="Medium Shading 2 Accent 6" w:semiHidden="0" w:uiPriority="64" w:unhideWhenUsed="0"/>
+    <w:lsdException w:name="Medium List 1 Accent 6" w:semiHidden="0" w:uiPriority="65" w:unhideWhenUsed="0"/>
+    <w:lsdException w:name="Medium List 2 Accent 6" w:semiHidden="0" w:uiPriority="66" w:unhideWhenUsed="0"/>
+    <w:lsdException w:name="Medium Grid 1 Accent 6" w:semiHidden="0" w:uiPriority="67" w:unhideWhenUsed="0"/>
+    <w:lsdException w:name="Medium Grid 2 Accent 6" w:semiHidden="0" w:uiPriority="68" w:unhideWhenUsed="0"/>
+    <w:lsdException w:name="Medium Grid 3 Accent 6" w:semiHidden="0" w:uiPriority="69" w:unhideWhenUsed="0"/>
+    <w:lsdException w:name="Dark List Accent 6" w:semiHidden="0" w:uiPriority="70" w:unhideWhenUsed="0"/>
+    <w:lsdException w:name="Colorful Shading Accent 6" w:semiHidden="0" w:uiPriority="71" w:unhideWhenUsed="0"/>
+    <w:lsdException w:name="Colorful List Accent 6" w:semiHidden="0" w:uiPriority="72" w:unhideWhenUsed="0"/>
+    <w:lsdException w:name="Colorful Grid Accent 6" w:semiHidden="0" w:uiPriority="73" w:unhideWhenUsed="0"/>
+    <w:lsdException w:name="Subtle Emphasis" w:semiHidden="0" w:uiPriority="19" w:unhideWhenUsed="0" w:qFormat="1"/>
+    <w:lsdException w:name="Intense Emphasis" w:semiHidden="0" w:uiPriority="21" w:unhideWhenUsed="0" w:qFormat="1"/>
+    <w:lsdException w:name="Subtle Reference" w:semiHidden="0" w:uiPriority="31" w:unhideWhenUsed="0" w:qFormat="1"/>
+    <w:lsdException w:name="Intense Reference" w:semiHidden="0" w:uiPriority="32" w:unhideWhenUsed="0" w:qFormat="1"/>
+    <w:lsdException w:name="Book Title" w:semiHidden="0" w:uiPriority="33" w:unhideWhenUsed="0" w:qFormat="1"/>
+    <w:lsdException w:name="Bibliography" w:uiPriority="37"/>
+    <w:lsdException w:name="TOC Heading" w:uiPriority="39" w:qFormat="1"/>
   </w:latentStyles>
   <w:style w:type="paragraph" w:default="1" w:styleId="Normal">
     <w:name w:val="Normal"/>
@@ -3285,6 +3535,7 @@
       <w:spacing w:after="0" w:line="240" w:lineRule="auto"/>
     </w:pPr>
     <w:tblPr>
+      <w:tblInd w:w="0" w:type="dxa"/>
       <w:tblBorders>
         <w:top w:val="single" w:sz="4" w:space="0" w:color="auto"/>
         <w:left w:val="single" w:sz="4" w:space="0" w:color="auto"/>
@@ -3293,6 +3544,12 @@
         <w:insideH w:val="single" w:sz="4" w:space="0" w:color="auto"/>
         <w:insideV w:val="single" w:sz="4" w:space="0" w:color="auto"/>
       </w:tblBorders>
+      <w:tblCellMar>
+        <w:top w:w="0" w:type="dxa"/>
+        <w:left w:w="108" w:type="dxa"/>
+        <w:bottom w:w="0" w:type="dxa"/>
+        <w:right w:w="108" w:type="dxa"/>
+      </w:tblCellMar>
     </w:tblPr>
   </w:style>
   <w:style w:type="table" w:customStyle="1" w:styleId="GridTable4-Accent61">
@@ -3306,6 +3563,7 @@
     <w:tblPr>
       <w:tblStyleRowBandSize w:val="1"/>
       <w:tblStyleColBandSize w:val="1"/>
+      <w:tblInd w:w="0" w:type="dxa"/>
       <w:tblBorders>
         <w:top w:val="single" w:sz="4" w:space="0" w:color="A8D08D" w:themeColor="accent6" w:themeTint="99"/>
         <w:left w:val="single" w:sz="4" w:space="0" w:color="A8D08D" w:themeColor="accent6" w:themeTint="99"/>
@@ -3314,6 +3572,12 @@
         <w:insideH w:val="single" w:sz="4" w:space="0" w:color="A8D08D" w:themeColor="accent6" w:themeTint="99"/>
         <w:insideV w:val="single" w:sz="4" w:space="0" w:color="A8D08D" w:themeColor="accent6" w:themeTint="99"/>
       </w:tblBorders>
+      <w:tblCellMar>
+        <w:top w:w="0" w:type="dxa"/>
+        <w:left w:w="108" w:type="dxa"/>
+        <w:bottom w:w="0" w:type="dxa"/>
+        <w:right w:w="108" w:type="dxa"/>
+      </w:tblCellMar>
     </w:tblPr>
     <w:tblStylePr w:type="firstRow">
       <w:rPr>
@@ -3382,6 +3646,7 @@
     <w:tblPr>
       <w:tblStyleRowBandSize w:val="1"/>
       <w:tblStyleColBandSize w:val="1"/>
+      <w:tblInd w:w="0" w:type="dxa"/>
       <w:tblBorders>
         <w:top w:val="single" w:sz="4" w:space="0" w:color="F4B083" w:themeColor="accent2" w:themeTint="99"/>
         <w:left w:val="single" w:sz="4" w:space="0" w:color="F4B083" w:themeColor="accent2" w:themeTint="99"/>
@@ -3390,6 +3655,405 @@
         <w:insideH w:val="single" w:sz="4" w:space="0" w:color="F4B083" w:themeColor="accent2" w:themeTint="99"/>
         <w:insideV w:val="single" w:sz="4" w:space="0" w:color="F4B083" w:themeColor="accent2" w:themeTint="99"/>
       </w:tblBorders>
+      <w:tblCellMar>
+        <w:top w:w="0" w:type="dxa"/>
+        <w:left w:w="108" w:type="dxa"/>
+        <w:bottom w:w="0" w:type="dxa"/>
+        <w:right w:w="108" w:type="dxa"/>
+      </w:tblCellMar>
+    </w:tblPr>
+    <w:tblStylePr w:type="firstRow">
+      <w:rPr>
+        <w:b/>
+        <w:bCs/>
+        <w:color w:val="FFFFFF" w:themeColor="background1"/>
+      </w:rPr>
+      <w:tblPr/>
+      <w:tcPr>
+        <w:tcBorders>
+          <w:top w:val="single" w:sz="4" w:space="0" w:color="ED7D31" w:themeColor="accent2"/>
+          <w:left w:val="single" w:sz="4" w:space="0" w:color="ED7D31" w:themeColor="accent2"/>
+          <w:bottom w:val="single" w:sz="4" w:space="0" w:color="ED7D31" w:themeColor="accent2"/>
+          <w:right w:val="single" w:sz="4" w:space="0" w:color="ED7D31" w:themeColor="accent2"/>
+          <w:insideH w:val="nil"/>
+          <w:insideV w:val="nil"/>
+        </w:tcBorders>
+        <w:shd w:val="clear" w:color="auto" w:fill="ED7D31" w:themeFill="accent2"/>
+      </w:tcPr>
+    </w:tblStylePr>
+    <w:tblStylePr w:type="lastRow">
+      <w:rPr>
+        <w:b/>
+        <w:bCs/>
+      </w:rPr>
+      <w:tblPr/>
+      <w:tcPr>
+        <w:tcBorders>
+          <w:top w:val="double" w:sz="4" w:space="0" w:color="ED7D31" w:themeColor="accent2"/>
+        </w:tcBorders>
+      </w:tcPr>
+    </w:tblStylePr>
+    <w:tblStylePr w:type="firstCol">
+      <w:rPr>
+        <w:b/>
+        <w:bCs/>
+      </w:rPr>
+    </w:tblStylePr>
+    <w:tblStylePr w:type="lastCol">
+      <w:rPr>
+        <w:b/>
+        <w:bCs/>
+      </w:rPr>
+    </w:tblStylePr>
+    <w:tblStylePr w:type="band1Vert">
+      <w:tblPr/>
+      <w:tcPr>
+        <w:shd w:val="clear" w:color="auto" w:fill="FBE4D5" w:themeFill="accent2" w:themeFillTint="33"/>
+      </w:tcPr>
+    </w:tblStylePr>
+    <w:tblStylePr w:type="band1Horz">
+      <w:tblPr/>
+      <w:tcPr>
+        <w:shd w:val="clear" w:color="auto" w:fill="FBE4D5" w:themeFill="accent2" w:themeFillTint="33"/>
+      </w:tcPr>
+    </w:tblStylePr>
+  </w:style>
+</w:styles>
+</file>
+
+<file path=word/stylesWithEffects.xml><?xml version="1.0" encoding="utf-8"?>
+<w:styles xmlns:wpc="http://schemas.microsoft.com/office/word/2010/wordprocessingCanvas" xmlns:mc="http://schemas.openxmlformats.org/markup-compatibility/2006" xmlns:o="urn:schemas-microsoft-com:office:office" xmlns:r="http://schemas.openxmlformats.org/officeDocument/2006/relationships" xmlns:m="http://schemas.openxmlformats.org/officeDocument/2006/math" xmlns:v="urn:schemas-microsoft-com:vml" xmlns:wp14="http://schemas.microsoft.com/office/word/2010/wordprocessingDrawing" xmlns:wp="http://schemas.openxmlformats.org/drawingml/2006/wordprocessingDrawing" xmlns:w10="urn:schemas-microsoft-com:office:word" xmlns:w="http://schemas.openxmlformats.org/wordprocessingml/2006/main" xmlns:w14="http://schemas.microsoft.com/office/word/2010/wordml" xmlns:wpg="http://schemas.microsoft.com/office/word/2010/wordprocessingGroup" xmlns:wpi="http://schemas.microsoft.com/office/word/2010/wordprocessingInk" xmlns:wne="http://schemas.microsoft.com/office/word/2006/wordml" xmlns:wps="http://schemas.microsoft.com/office/word/2010/wordprocessingShape" mc:Ignorable="w14 wp14">
+  <w:docDefaults>
+    <w:rPrDefault>
+      <w:rPr>
+        <w:rFonts w:asciiTheme="minorHAnsi" w:eastAsiaTheme="minorHAnsi" w:hAnsiTheme="minorHAnsi" w:cstheme="minorBidi"/>
+        <w:sz w:val="22"/>
+        <w:szCs w:val="22"/>
+        <w:lang w:val="fr-FR" w:eastAsia="en-US" w:bidi="ar-SA"/>
+      </w:rPr>
+    </w:rPrDefault>
+    <w:pPrDefault>
+      <w:pPr>
+        <w:spacing w:after="160" w:line="259" w:lineRule="auto"/>
+      </w:pPr>
+    </w:pPrDefault>
+  </w:docDefaults>
+  <w:latentStyles w:defLockedState="0" w:defUIPriority="99" w:defSemiHidden="1" w:defUnhideWhenUsed="1" w:defQFormat="0" w:count="267">
+    <w:lsdException w:name="Normal" w:semiHidden="0" w:uiPriority="0" w:unhideWhenUsed="0" w:qFormat="1"/>
+    <w:lsdException w:name="heading 1" w:semiHidden="0" w:uiPriority="9" w:unhideWhenUsed="0" w:qFormat="1"/>
+    <w:lsdException w:name="heading 2" w:uiPriority="9" w:qFormat="1"/>
+    <w:lsdException w:name="heading 3" w:uiPriority="9" w:qFormat="1"/>
+    <w:lsdException w:name="heading 4" w:uiPriority="9" w:qFormat="1"/>
+    <w:lsdException w:name="heading 5" w:uiPriority="9" w:qFormat="1"/>
+    <w:lsdException w:name="heading 6" w:uiPriority="9" w:qFormat="1"/>
+    <w:lsdException w:name="heading 7" w:uiPriority="9" w:qFormat="1"/>
+    <w:lsdException w:name="heading 8" w:uiPriority="9" w:qFormat="1"/>
+    <w:lsdException w:name="heading 9" w:uiPriority="9" w:qFormat="1"/>
+    <w:lsdException w:name="toc 1" w:uiPriority="39"/>
+    <w:lsdException w:name="toc 2" w:uiPriority="39"/>
+    <w:lsdException w:name="toc 3" w:uiPriority="39"/>
+    <w:lsdException w:name="toc 4" w:uiPriority="39"/>
+    <w:lsdException w:name="toc 5" w:uiPriority="39"/>
+    <w:lsdException w:name="toc 6" w:uiPriority="39"/>
+    <w:lsdException w:name="toc 7" w:uiPriority="39"/>
+    <w:lsdException w:name="toc 8" w:uiPriority="39"/>
+    <w:lsdException w:name="toc 9" w:uiPriority="39"/>
+    <w:lsdException w:name="caption" w:uiPriority="35" w:qFormat="1"/>
+    <w:lsdException w:name="Title" w:semiHidden="0" w:uiPriority="10" w:unhideWhenUsed="0" w:qFormat="1"/>
+    <w:lsdException w:name="Default Paragraph Font" w:uiPriority="1"/>
+    <w:lsdException w:name="Subtitle" w:semiHidden="0" w:uiPriority="11" w:unhideWhenUsed="0" w:qFormat="1"/>
+    <w:lsdException w:name="Strong" w:semiHidden="0" w:uiPriority="22" w:unhideWhenUsed="0" w:qFormat="1"/>
+    <w:lsdException w:name="Emphasis" w:semiHidden="0" w:uiPriority="20" w:unhideWhenUsed="0" w:qFormat="1"/>
+    <w:lsdException w:name="Table Grid" w:semiHidden="0" w:uiPriority="39" w:unhideWhenUsed="0"/>
+    <w:lsdException w:name="Placeholder Text" w:unhideWhenUsed="0"/>
+    <w:lsdException w:name="No Spacing" w:semiHidden="0" w:uiPriority="1" w:unhideWhenUsed="0" w:qFormat="1"/>
+    <w:lsdException w:name="Light Shading" w:semiHidden="0" w:uiPriority="60" w:unhideWhenUsed="0"/>
+    <w:lsdException w:name="Light List" w:semiHidden="0" w:uiPriority="61" w:unhideWhenUsed="0"/>
+    <w:lsdException w:name="Light Grid" w:semiHidden="0" w:uiPriority="62" w:unhideWhenUsed="0"/>
+    <w:lsdException w:name="Medium Shading 1" w:semiHidden="0" w:uiPriority="63" w:unhideWhenUsed="0"/>
+    <w:lsdException w:name="Medium Shading 2" w:semiHidden="0" w:uiPriority="64" w:unhideWhenUsed="0"/>
+    <w:lsdException w:name="Medium List 1" w:semiHidden="0" w:uiPriority="65" w:unhideWhenUsed="0"/>
+    <w:lsdException w:name="Medium List 2" w:semiHidden="0" w:uiPriority="66" w:unhideWhenUsed="0"/>
+    <w:lsdException w:name="Medium Grid 1" w:semiHidden="0" w:uiPriority="67" w:unhideWhenUsed="0"/>
+    <w:lsdException w:name="Medium Grid 2" w:semiHidden="0" w:uiPriority="68" w:unhideWhenUsed="0"/>
+    <w:lsdException w:name="Medium Grid 3" w:semiHidden="0" w:uiPriority="69" w:unhideWhenUsed="0"/>
+    <w:lsdException w:name="Dark List" w:semiHidden="0" w:uiPriority="70" w:unhideWhenUsed="0"/>
+    <w:lsdException w:name="Colorful Shading" w:semiHidden="0" w:uiPriority="71" w:unhideWhenUsed="0"/>
+    <w:lsdException w:name="Colorful List" w:semiHidden="0" w:uiPriority="72" w:unhideWhenUsed="0"/>
+    <w:lsdException w:name="Colorful Grid" w:semiHidden="0" w:uiPriority="73" w:unhideWhenUsed="0"/>
+    <w:lsdException w:name="Light Shading Accent 1" w:semiHidden="0" w:uiPriority="60" w:unhideWhenUsed="0"/>
+    <w:lsdException w:name="Light List Accent 1" w:semiHidden="0" w:uiPriority="61" w:unhideWhenUsed="0"/>
+    <w:lsdException w:name="Light Grid Accent 1" w:semiHidden="0" w:uiPriority="62" w:unhideWhenUsed="0"/>
+    <w:lsdException w:name="Medium Shading 1 Accent 1" w:semiHidden="0" w:uiPriority="63" w:unhideWhenUsed="0"/>
+    <w:lsdException w:name="Medium Shading 2 Accent 1" w:semiHidden="0" w:uiPriority="64" w:unhideWhenUsed="0"/>
+    <w:lsdException w:name="Medium List 1 Accent 1" w:semiHidden="0" w:uiPriority="65" w:unhideWhenUsed="0"/>
+    <w:lsdException w:name="Revision" w:unhideWhenUsed="0"/>
+    <w:lsdException w:name="List Paragraph" w:semiHidden="0" w:uiPriority="34" w:unhideWhenUsed="0" w:qFormat="1"/>
+    <w:lsdException w:name="Quote" w:semiHidden="0" w:uiPriority="29" w:unhideWhenUsed="0" w:qFormat="1"/>
+    <w:lsdException w:name="Intense Quote" w:semiHidden="0" w:uiPriority="30" w:unhideWhenUsed="0" w:qFormat="1"/>
+    <w:lsdException w:name="Medium List 2 Accent 1" w:semiHidden="0" w:uiPriority="66" w:unhideWhenUsed="0"/>
+    <w:lsdException w:name="Medium Grid 1 Accent 1" w:semiHidden="0" w:uiPriority="67" w:unhideWhenUsed="0"/>
+    <w:lsdException w:name="Medium Grid 2 Accent 1" w:semiHidden="0" w:uiPriority="68" w:unhideWhenUsed="0"/>
+    <w:lsdException w:name="Medium Grid 3 Accent 1" w:semiHidden="0" w:uiPriority="69" w:unhideWhenUsed="0"/>
+    <w:lsdException w:name="Dark List Accent 1" w:semiHidden="0" w:uiPriority="70" w:unhideWhenUsed="0"/>
+    <w:lsdException w:name="Colorful Shading Accent 1" w:semiHidden="0" w:uiPriority="71" w:unhideWhenUsed="0"/>
+    <w:lsdException w:name="Colorful List Accent 1" w:semiHidden="0" w:uiPriority="72" w:unhideWhenUsed="0"/>
+    <w:lsdException w:name="Colorful Grid Accent 1" w:semiHidden="0" w:uiPriority="73" w:unhideWhenUsed="0"/>
+    <w:lsdException w:name="Light Shading Accent 2" w:semiHidden="0" w:uiPriority="60" w:unhideWhenUsed="0"/>
+    <w:lsdException w:name="Light List Accent 2" w:semiHidden="0" w:uiPriority="61" w:unhideWhenUsed="0"/>
+    <w:lsdException w:name="Light Grid Accent 2" w:semiHidden="0" w:uiPriority="62" w:unhideWhenUsed="0"/>
+    <w:lsdException w:name="Medium Shading 1 Accent 2" w:semiHidden="0" w:uiPriority="63" w:unhideWhenUsed="0"/>
+    <w:lsdException w:name="Medium Shading 2 Accent 2" w:semiHidden="0" w:uiPriority="64" w:unhideWhenUsed="0"/>
+    <w:lsdException w:name="Medium List 1 Accent 2" w:semiHidden="0" w:uiPriority="65" w:unhideWhenUsed="0"/>
+    <w:lsdException w:name="Medium List 2 Accent 2" w:semiHidden="0" w:uiPriority="66" w:unhideWhenUsed="0"/>
+    <w:lsdException w:name="Medium Grid 1 Accent 2" w:semiHidden="0" w:uiPriority="67" w:unhideWhenUsed="0"/>
+    <w:lsdException w:name="Medium Grid 2 Accent 2" w:semiHidden="0" w:uiPriority="68" w:unhideWhenUsed="0"/>
+    <w:lsdException w:name="Medium Grid 3 Accent 2" w:semiHidden="0" w:uiPriority="69" w:unhideWhenUsed="0"/>
+    <w:lsdException w:name="Dark List Accent 2" w:semiHidden="0" w:uiPriority="70" w:unhideWhenUsed="0"/>
+    <w:lsdException w:name="Colorful Shading Accent 2" w:semiHidden="0" w:uiPriority="71" w:unhideWhenUsed="0"/>
+    <w:lsdException w:name="Colorful List Accent 2" w:semiHidden="0" w:uiPriority="72" w:unhideWhenUsed="0"/>
+    <w:lsdException w:name="Colorful Grid Accent 2" w:semiHidden="0" w:uiPriority="73" w:unhideWhenUsed="0"/>
+    <w:lsdException w:name="Light Shading Accent 3" w:semiHidden="0" w:uiPriority="60" w:unhideWhenUsed="0"/>
+    <w:lsdException w:name="Light List Accent 3" w:semiHidden="0" w:uiPriority="61" w:unhideWhenUsed="0"/>
+    <w:lsdException w:name="Light Grid Accent 3" w:semiHidden="0" w:uiPriority="62" w:unhideWhenUsed="0"/>
+    <w:lsdException w:name="Medium Shading 1 Accent 3" w:semiHidden="0" w:uiPriority="63" w:unhideWhenUsed="0"/>
+    <w:lsdException w:name="Medium Shading 2 Accent 3" w:semiHidden="0" w:uiPriority="64" w:unhideWhenUsed="0"/>
+    <w:lsdException w:name="Medium List 1 Accent 3" w:semiHidden="0" w:uiPriority="65" w:unhideWhenUsed="0"/>
+    <w:lsdException w:name="Medium List 2 Accent 3" w:semiHidden="0" w:uiPriority="66" w:unhideWhenUsed="0"/>
+    <w:lsdException w:name="Medium Grid 1 Accent 3" w:semiHidden="0" w:uiPriority="67" w:unhideWhenUsed="0"/>
+    <w:lsdException w:name="Medium Grid 2 Accent 3" w:semiHidden="0" w:uiPriority="68" w:unhideWhenUsed="0"/>
+    <w:lsdException w:name="Medium Grid 3 Accent 3" w:semiHidden="0" w:uiPriority="69" w:unhideWhenUsed="0"/>
+    <w:lsdException w:name="Dark List Accent 3" w:semiHidden="0" w:uiPriority="70" w:unhideWhenUsed="0"/>
+    <w:lsdException w:name="Colorful Shading Accent 3" w:semiHidden="0" w:uiPriority="71" w:unhideWhenUsed="0"/>
+    <w:lsdException w:name="Colorful List Accent 3" w:semiHidden="0" w:uiPriority="72" w:unhideWhenUsed="0"/>
+    <w:lsdException w:name="Colorful Grid Accent 3" w:semiHidden="0" w:uiPriority="73" w:unhideWhenUsed="0"/>
+    <w:lsdException w:name="Light Shading Accent 4" w:semiHidden="0" w:uiPriority="60" w:unhideWhenUsed="0"/>
+    <w:lsdException w:name="Light List Accent 4" w:semiHidden="0" w:uiPriority="61" w:unhideWhenUsed="0"/>
+    <w:lsdException w:name="Light Grid Accent 4" w:semiHidden="0" w:uiPriority="62" w:unhideWhenUsed="0"/>
+    <w:lsdException w:name="Medium Shading 1 Accent 4" w:semiHidden="0" w:uiPriority="63" w:unhideWhenUsed="0"/>
+    <w:lsdException w:name="Medium Shading 2 Accent 4" w:semiHidden="0" w:uiPriority="64" w:unhideWhenUsed="0"/>
+    <w:lsdException w:name="Medium List 1 Accent 4" w:semiHidden="0" w:uiPriority="65" w:unhideWhenUsed="0"/>
+    <w:lsdException w:name="Medium List 2 Accent 4" w:semiHidden="0" w:uiPriority="66" w:unhideWhenUsed="0"/>
+    <w:lsdException w:name="Medium Grid 1 Accent 4" w:semiHidden="0" w:uiPriority="67" w:unhideWhenUsed="0"/>
+    <w:lsdException w:name="Medium Grid 2 Accent 4" w:semiHidden="0" w:uiPriority="68" w:unhideWhenUsed="0"/>
+    <w:lsdException w:name="Medium Grid 3 Accent 4" w:semiHidden="0" w:uiPriority="69" w:unhideWhenUsed="0"/>
+    <w:lsdException w:name="Dark List Accent 4" w:semiHidden="0" w:uiPriority="70" w:unhideWhenUsed="0"/>
+    <w:lsdException w:name="Colorful Shading Accent 4" w:semiHidden="0" w:uiPriority="71" w:unhideWhenUsed="0"/>
+    <w:lsdException w:name="Colorful List Accent 4" w:semiHidden="0" w:uiPriority="72" w:unhideWhenUsed="0"/>
+    <w:lsdException w:name="Colorful Grid Accent 4" w:semiHidden="0" w:uiPriority="73" w:unhideWhenUsed="0"/>
+    <w:lsdException w:name="Light Shading Accent 5" w:semiHidden="0" w:uiPriority="60" w:unhideWhenUsed="0"/>
+    <w:lsdException w:name="Light List Accent 5" w:semiHidden="0" w:uiPriority="61" w:unhideWhenUsed="0"/>
+    <w:lsdException w:name="Light Grid Accent 5" w:semiHidden="0" w:uiPriority="62" w:unhideWhenUsed="0"/>
+    <w:lsdException w:name="Medium Shading 1 Accent 5" w:semiHidden="0" w:uiPriority="63" w:unhideWhenUsed="0"/>
+    <w:lsdException w:name="Medium Shading 2 Accent 5" w:semiHidden="0" w:uiPriority="64" w:unhideWhenUsed="0"/>
+    <w:lsdException w:name="Medium List 1 Accent 5" w:semiHidden="0" w:uiPriority="65" w:unhideWhenUsed="0"/>
+    <w:lsdException w:name="Medium List 2 Accent 5" w:semiHidden="0" w:uiPriority="66" w:unhideWhenUsed="0"/>
+    <w:lsdException w:name="Medium Grid 1 Accent 5" w:semiHidden="0" w:uiPriority="67" w:unhideWhenUsed="0"/>
+    <w:lsdException w:name="Medium Grid 2 Accent 5" w:semiHidden="0" w:uiPriority="68" w:unhideWhenUsed="0"/>
+    <w:lsdException w:name="Medium Grid 3 Accent 5" w:semiHidden="0" w:uiPriority="69" w:unhideWhenUsed="0"/>
+    <w:lsdException w:name="Dark List Accent 5" w:semiHidden="0" w:uiPriority="70" w:unhideWhenUsed="0"/>
+    <w:lsdException w:name="Colorful Shading Accent 5" w:semiHidden="0" w:uiPriority="71" w:unhideWhenUsed="0"/>
+    <w:lsdException w:name="Colorful List Accent 5" w:semiHidden="0" w:uiPriority="72" w:unhideWhenUsed="0"/>
+    <w:lsdException w:name="Colorful Grid Accent 5" w:semiHidden="0" w:uiPriority="73" w:unhideWhenUsed="0"/>
+    <w:lsdException w:name="Light Shading Accent 6" w:semiHidden="0" w:uiPriority="60" w:unhideWhenUsed="0"/>
+    <w:lsdException w:name="Light List Accent 6" w:semiHidden="0" w:uiPriority="61" w:unhideWhenUsed="0"/>
+    <w:lsdException w:name="Light Grid Accent 6" w:semiHidden="0" w:uiPriority="62" w:unhideWhenUsed="0"/>
+    <w:lsdException w:name="Medium Shading 1 Accent 6" w:semiHidden="0" w:uiPriority="63" w:unhideWhenUsed="0"/>
+    <w:lsdException w:name="Medium Shading 2 Accent 6" w:semiHidden="0" w:uiPriority="64" w:unhideWhenUsed="0"/>
+    <w:lsdException w:name="Medium List 1 Accent 6" w:semiHidden="0" w:uiPriority="65" w:unhideWhenUsed="0"/>
+    <w:lsdException w:name="Medium List 2 Accent 6" w:semiHidden="0" w:uiPriority="66" w:unhideWhenUsed="0"/>
+    <w:lsdException w:name="Medium Grid 1 Accent 6" w:semiHidden="0" w:uiPriority="67" w:unhideWhenUsed="0"/>
+    <w:lsdException w:name="Medium Grid 2 Accent 6" w:semiHidden="0" w:uiPriority="68" w:unhideWhenUsed="0"/>
+    <w:lsdException w:name="Medium Grid 3 Accent 6" w:semiHidden="0" w:uiPriority="69" w:unhideWhenUsed="0"/>
+    <w:lsdException w:name="Dark List Accent 6" w:semiHidden="0" w:uiPriority="70" w:unhideWhenUsed="0"/>
+    <w:lsdException w:name="Colorful Shading Accent 6" w:semiHidden="0" w:uiPriority="71" w:unhideWhenUsed="0"/>
+    <w:lsdException w:name="Colorful List Accent 6" w:semiHidden="0" w:uiPriority="72" w:unhideWhenUsed="0"/>
+    <w:lsdException w:name="Colorful Grid Accent 6" w:semiHidden="0" w:uiPriority="73" w:unhideWhenUsed="0"/>
+    <w:lsdException w:name="Subtle Emphasis" w:semiHidden="0" w:uiPriority="19" w:unhideWhenUsed="0" w:qFormat="1"/>
+    <w:lsdException w:name="Intense Emphasis" w:semiHidden="0" w:uiPriority="21" w:unhideWhenUsed="0" w:qFormat="1"/>
+    <w:lsdException w:name="Subtle Reference" w:semiHidden="0" w:uiPriority="31" w:unhideWhenUsed="0" w:qFormat="1"/>
+    <w:lsdException w:name="Intense Reference" w:semiHidden="0" w:uiPriority="32" w:unhideWhenUsed="0" w:qFormat="1"/>
+    <w:lsdException w:name="Book Title" w:semiHidden="0" w:uiPriority="33" w:unhideWhenUsed="0" w:qFormat="1"/>
+    <w:lsdException w:name="Bibliography" w:uiPriority="37"/>
+    <w:lsdException w:name="TOC Heading" w:uiPriority="39" w:qFormat="1"/>
+  </w:latentStyles>
+  <w:style w:type="paragraph" w:default="1" w:styleId="Normal">
+    <w:name w:val="Normal"/>
+    <w:qFormat/>
+  </w:style>
+  <w:style w:type="character" w:default="1" w:styleId="DefaultParagraphFont">
+    <w:name w:val="Default Paragraph Font"/>
+    <w:uiPriority w:val="1"/>
+    <w:semiHidden/>
+    <w:unhideWhenUsed/>
+  </w:style>
+  <w:style w:type="table" w:default="1" w:styleId="TableNormal">
+    <w:name w:val="Normal Table"/>
+    <w:uiPriority w:val="99"/>
+    <w:semiHidden/>
+    <w:unhideWhenUsed/>
+    <w:tblPr>
+      <w:tblInd w:w="0" w:type="dxa"/>
+      <w:tblCellMar>
+        <w:top w:w="0" w:type="dxa"/>
+        <w:left w:w="108" w:type="dxa"/>
+        <w:bottom w:w="0" w:type="dxa"/>
+        <w:right w:w="108" w:type="dxa"/>
+      </w:tblCellMar>
+    </w:tblPr>
+  </w:style>
+  <w:style w:type="numbering" w:default="1" w:styleId="NoList">
+    <w:name w:val="No List"/>
+    <w:uiPriority w:val="99"/>
+    <w:semiHidden/>
+    <w:unhideWhenUsed/>
+  </w:style>
+  <w:style w:type="paragraph" w:styleId="ListParagraph">
+    <w:name w:val="List Paragraph"/>
+    <w:basedOn w:val="Normal"/>
+    <w:uiPriority w:val="34"/>
+    <w:qFormat/>
+    <w:rsid w:val="00742ABE"/>
+    <w:pPr>
+      <w:ind w:left="720"/>
+      <w:contextualSpacing/>
+    </w:pPr>
+  </w:style>
+  <w:style w:type="table" w:styleId="TableGrid">
+    <w:name w:val="Table Grid"/>
+    <w:basedOn w:val="TableNormal"/>
+    <w:uiPriority w:val="39"/>
+    <w:rsid w:val="00D85201"/>
+    <w:pPr>
+      <w:spacing w:after="0" w:line="240" w:lineRule="auto"/>
+    </w:pPr>
+    <w:tblPr>
+      <w:tblInd w:w="0" w:type="dxa"/>
+      <w:tblBorders>
+        <w:top w:val="single" w:sz="4" w:space="0" w:color="auto"/>
+        <w:left w:val="single" w:sz="4" w:space="0" w:color="auto"/>
+        <w:bottom w:val="single" w:sz="4" w:space="0" w:color="auto"/>
+        <w:right w:val="single" w:sz="4" w:space="0" w:color="auto"/>
+        <w:insideH w:val="single" w:sz="4" w:space="0" w:color="auto"/>
+        <w:insideV w:val="single" w:sz="4" w:space="0" w:color="auto"/>
+      </w:tblBorders>
+      <w:tblCellMar>
+        <w:top w:w="0" w:type="dxa"/>
+        <w:left w:w="108" w:type="dxa"/>
+        <w:bottom w:w="0" w:type="dxa"/>
+        <w:right w:w="108" w:type="dxa"/>
+      </w:tblCellMar>
+    </w:tblPr>
+  </w:style>
+  <w:style w:type="table" w:customStyle="1" w:styleId="GridTable4-Accent61">
+    <w:name w:val="Grid Table 4 - Accent 61"/>
+    <w:basedOn w:val="TableNormal"/>
+    <w:uiPriority w:val="49"/>
+    <w:rsid w:val="00D85201"/>
+    <w:pPr>
+      <w:spacing w:after="0" w:line="240" w:lineRule="auto"/>
+    </w:pPr>
+    <w:tblPr>
+      <w:tblStyleRowBandSize w:val="1"/>
+      <w:tblStyleColBandSize w:val="1"/>
+      <w:tblInd w:w="0" w:type="dxa"/>
+      <w:tblBorders>
+        <w:top w:val="single" w:sz="4" w:space="0" w:color="A8D08D" w:themeColor="accent6" w:themeTint="99"/>
+        <w:left w:val="single" w:sz="4" w:space="0" w:color="A8D08D" w:themeColor="accent6" w:themeTint="99"/>
+        <w:bottom w:val="single" w:sz="4" w:space="0" w:color="A8D08D" w:themeColor="accent6" w:themeTint="99"/>
+        <w:right w:val="single" w:sz="4" w:space="0" w:color="A8D08D" w:themeColor="accent6" w:themeTint="99"/>
+        <w:insideH w:val="single" w:sz="4" w:space="0" w:color="A8D08D" w:themeColor="accent6" w:themeTint="99"/>
+        <w:insideV w:val="single" w:sz="4" w:space="0" w:color="A8D08D" w:themeColor="accent6" w:themeTint="99"/>
+      </w:tblBorders>
+      <w:tblCellMar>
+        <w:top w:w="0" w:type="dxa"/>
+        <w:left w:w="108" w:type="dxa"/>
+        <w:bottom w:w="0" w:type="dxa"/>
+        <w:right w:w="108" w:type="dxa"/>
+      </w:tblCellMar>
+    </w:tblPr>
+    <w:tblStylePr w:type="firstRow">
+      <w:rPr>
+        <w:b/>
+        <w:bCs/>
+        <w:color w:val="FFFFFF" w:themeColor="background1"/>
+      </w:rPr>
+      <w:tblPr/>
+      <w:tcPr>
+        <w:tcBorders>
+          <w:top w:val="single" w:sz="4" w:space="0" w:color="70AD47" w:themeColor="accent6"/>
+          <w:left w:val="single" w:sz="4" w:space="0" w:color="70AD47" w:themeColor="accent6"/>
+          <w:bottom w:val="single" w:sz="4" w:space="0" w:color="70AD47" w:themeColor="accent6"/>
+          <w:right w:val="single" w:sz="4" w:space="0" w:color="70AD47" w:themeColor="accent6"/>
+          <w:insideH w:val="nil"/>
+          <w:insideV w:val="nil"/>
+        </w:tcBorders>
+        <w:shd w:val="clear" w:color="auto" w:fill="70AD47" w:themeFill="accent6"/>
+      </w:tcPr>
+    </w:tblStylePr>
+    <w:tblStylePr w:type="lastRow">
+      <w:rPr>
+        <w:b/>
+        <w:bCs/>
+      </w:rPr>
+      <w:tblPr/>
+      <w:tcPr>
+        <w:tcBorders>
+          <w:top w:val="double" w:sz="4" w:space="0" w:color="70AD47" w:themeColor="accent6"/>
+        </w:tcBorders>
+      </w:tcPr>
+    </w:tblStylePr>
+    <w:tblStylePr w:type="firstCol">
+      <w:rPr>
+        <w:b/>
+        <w:bCs/>
+      </w:rPr>
+    </w:tblStylePr>
+    <w:tblStylePr w:type="lastCol">
+      <w:rPr>
+        <w:b/>
+        <w:bCs/>
+      </w:rPr>
+    </w:tblStylePr>
+    <w:tblStylePr w:type="band1Vert">
+      <w:tblPr/>
+      <w:tcPr>
+        <w:shd w:val="clear" w:color="auto" w:fill="E2EFD9" w:themeFill="accent6" w:themeFillTint="33"/>
+      </w:tcPr>
+    </w:tblStylePr>
+    <w:tblStylePr w:type="band1Horz">
+      <w:tblPr/>
+      <w:tcPr>
+        <w:shd w:val="clear" w:color="auto" w:fill="E2EFD9" w:themeFill="accent6" w:themeFillTint="33"/>
+      </w:tcPr>
+    </w:tblStylePr>
+  </w:style>
+  <w:style w:type="table" w:customStyle="1" w:styleId="GridTable4-Accent21">
+    <w:name w:val="Grid Table 4 - Accent 21"/>
+    <w:basedOn w:val="TableNormal"/>
+    <w:uiPriority w:val="49"/>
+    <w:rsid w:val="00527FF6"/>
+    <w:pPr>
+      <w:spacing w:after="0" w:line="240" w:lineRule="auto"/>
+    </w:pPr>
+    <w:tblPr>
+      <w:tblStyleRowBandSize w:val="1"/>
+      <w:tblStyleColBandSize w:val="1"/>
+      <w:tblInd w:w="0" w:type="dxa"/>
+      <w:tblBorders>
+        <w:top w:val="single" w:sz="4" w:space="0" w:color="F4B083" w:themeColor="accent2" w:themeTint="99"/>
+        <w:left w:val="single" w:sz="4" w:space="0" w:color="F4B083" w:themeColor="accent2" w:themeTint="99"/>
+        <w:bottom w:val="single" w:sz="4" w:space="0" w:color="F4B083" w:themeColor="accent2" w:themeTint="99"/>
+        <w:right w:val="single" w:sz="4" w:space="0" w:color="F4B083" w:themeColor="accent2" w:themeTint="99"/>
+        <w:insideH w:val="single" w:sz="4" w:space="0" w:color="F4B083" w:themeColor="accent2" w:themeTint="99"/>
+        <w:insideV w:val="single" w:sz="4" w:space="0" w:color="F4B083" w:themeColor="accent2" w:themeTint="99"/>
+      </w:tblBorders>
+      <w:tblCellMar>
+        <w:top w:w="0" w:type="dxa"/>
+        <w:left w:w="108" w:type="dxa"/>
+        <w:bottom w:w="0" w:type="dxa"/>
+        <w:right w:w="108" w:type="dxa"/>
+      </w:tblCellMar>
     </w:tblPr>
     <w:tblStylePr w:type="firstRow">
       <w:rPr>
@@ -3705,7 +4369,7 @@
   <a:extraClrSchemeLst/>
   <a:extLst>
     <a:ext uri="{05A4C25C-085E-4340-85A3-A5531E510DB2}">
-      <thm15:themeFamily xmlns:thm15="http://schemas.microsoft.com/office/thememl/2012/main" name="Office Theme" id="{62F939B6-93AF-4DB8-9C6B-D6C7DFDC589F}" vid="{4A3C46E8-61CC-4603-A589-7422A47A8E4A}"/>
+      <thm15:themeFamily xmlns:thm15="http://schemas.microsoft.com/office/thememl/2012/main" xmlns="" name="Office Theme" id="{62F939B6-93AF-4DB8-9C6B-D6C7DFDC589F}" vid="{4A3C46E8-61CC-4603-A589-7422A47A8E4A}"/>
     </a:ext>
   </a:extLst>
 </a:theme>

</xml_diff>